<commit_message>
en cours plan test
</commit_message>
<xml_diff>
--- a/Dossier Technique/Dossier_Complémentaire_Douvrin_Bourre_Pok'Heir.docx
+++ b/Dossier Technique/Dossier_Complémentaire_Douvrin_Bourre_Pok'Heir.docx
@@ -607,8 +607,6 @@
           <w:u w:val="single"/>
         </w:rPr>
       </w:pPr>
-      <w:bookmarkStart w:id="1" w:name="_GoBack"/>
-      <w:bookmarkEnd w:id="1"/>
     </w:p>
     <w:tbl>
       <w:tblPr>
@@ -1147,13 +1145,13 @@
           <w:tab w:val="center" w:pos="284"/>
         </w:tabs>
       </w:pPr>
-      <w:bookmarkStart w:id="2" w:name="_Toc435783263"/>
+      <w:bookmarkStart w:id="1" w:name="_Toc435783263"/>
       <w:r>
         <w:lastRenderedPageBreak/>
         <w:t>Sommaire</w:t>
       </w:r>
       <w:bookmarkEnd w:id="0"/>
-      <w:bookmarkEnd w:id="2"/>
+      <w:bookmarkEnd w:id="1"/>
     </w:p>
     <w:p>
       <w:pPr>
@@ -1455,13 +1453,13 @@
         </w:tabs>
         <w:ind w:left="567" w:hanging="567"/>
       </w:pPr>
-      <w:bookmarkStart w:id="3" w:name="_Toc435783264"/>
-      <w:bookmarkStart w:id="4" w:name="_Toc504333030"/>
+      <w:bookmarkStart w:id="2" w:name="_Toc435783264"/>
+      <w:bookmarkStart w:id="3" w:name="_Toc504333030"/>
       <w:r>
         <w:lastRenderedPageBreak/>
         <w:t>Planification globale de la phase de mise en oeuvre</w:t>
       </w:r>
-      <w:bookmarkEnd w:id="3"/>
+      <w:bookmarkEnd w:id="2"/>
     </w:p>
     <w:p>
       <w:pPr>
@@ -2180,13 +2178,13 @@
         </w:tabs>
         <w:ind w:left="567" w:hanging="720"/>
       </w:pPr>
-      <w:bookmarkStart w:id="5" w:name="_Toc435783265"/>
-      <w:bookmarkEnd w:id="4"/>
+      <w:bookmarkStart w:id="4" w:name="_Toc435783265"/>
+      <w:bookmarkEnd w:id="3"/>
       <w:r>
         <w:lastRenderedPageBreak/>
         <w:t>Planification détaillée des différentes fonctionnalités</w:t>
       </w:r>
-      <w:bookmarkEnd w:id="5"/>
+      <w:bookmarkEnd w:id="4"/>
     </w:p>
     <w:p>
       <w:pPr>
@@ -2787,6 +2785,38 @@
     </w:p>
     <w:p>
       <w:pPr>
+        <w:pStyle w:val="Corpsdetexte3"/>
+        <w:tabs>
+          <w:tab w:val="center" w:pos="-284"/>
+        </w:tabs>
+        <w:ind w:left="-153"/>
+        <w:rPr>
+          <w:rFonts w:ascii="Calibri" w:eastAsiaTheme="minorHAnsi" w:hAnsi="Calibri"/>
+          <w:i/>
+          <w:color w:val="1F497D"/>
+          <w:sz w:val="22"/>
+          <w:szCs w:val="22"/>
+        </w:rPr>
+      </w:pPr>
+    </w:p>
+    <w:p>
+      <w:pPr>
+        <w:pStyle w:val="Corpsdetexte3"/>
+        <w:tabs>
+          <w:tab w:val="center" w:pos="-284"/>
+        </w:tabs>
+        <w:ind w:left="-153"/>
+        <w:rPr>
+          <w:rFonts w:ascii="Calibri" w:eastAsiaTheme="minorHAnsi" w:hAnsi="Calibri"/>
+          <w:i/>
+          <w:color w:val="1F497D"/>
+          <w:sz w:val="22"/>
+          <w:szCs w:val="22"/>
+        </w:rPr>
+      </w:pPr>
+    </w:p>
+    <w:p>
+      <w:pPr>
         <w:pBdr>
           <w:top w:val="single" w:sz="4" w:space="1" w:color="auto"/>
           <w:left w:val="single" w:sz="4" w:space="4" w:color="auto"/>
@@ -2797,6 +2827,7 @@
         <w:jc w:val="center"/>
         <w:rPr>
           <w:rFonts w:asciiTheme="majorHAnsi" w:hAnsiTheme="majorHAnsi"/>
+          <w:sz w:val="20"/>
           <w:szCs w:val="24"/>
           <w:lang w:val="en-US"/>
         </w:rPr>
@@ -2804,7 +2835,7 @@
       <w:r>
         <w:rPr>
           <w:rFonts w:asciiTheme="majorHAnsi" w:hAnsiTheme="majorHAnsi"/>
-          <w:sz w:val="72"/>
+          <w:sz w:val="52"/>
           <w:szCs w:val="72"/>
           <w:lang w:val="en-US"/>
         </w:rPr>
@@ -3242,8 +3273,8 @@
           <w:szCs w:val="36"/>
         </w:rPr>
       </w:pPr>
-      <w:bookmarkStart w:id="6" w:name="_Information_de_Gestion"/>
-      <w:bookmarkEnd w:id="6"/>
+      <w:bookmarkStart w:id="5" w:name="_Information_de_Gestion"/>
+      <w:bookmarkEnd w:id="5"/>
     </w:p>
     <w:p/>
     <w:p/>
@@ -6237,7 +6268,7 @@
         </w:rPr>
         <w:fldChar w:fldCharType="end"/>
       </w:r>
-      <w:bookmarkStart w:id="7" w:name="_Toc435448493"/>
+      <w:bookmarkStart w:id="6" w:name="_Toc435448493"/>
     </w:p>
     <w:p>
       <w:pPr>
@@ -6261,9 +6292,10 @@
           <w:sz w:val="36"/>
           <w:szCs w:val="36"/>
         </w:rPr>
+        <w:lastRenderedPageBreak/>
         <w:t>1. Test Plan identifier</w:t>
       </w:r>
-      <w:bookmarkEnd w:id="7"/>
+      <w:bookmarkEnd w:id="6"/>
     </w:p>
     <w:p>
       <w:pPr>
@@ -6652,7 +6684,7 @@
           <w:szCs w:val="36"/>
         </w:rPr>
       </w:pPr>
-      <w:bookmarkStart w:id="8" w:name="_Toc435448494"/>
+      <w:bookmarkStart w:id="7" w:name="_Toc435448494"/>
       <w:r>
         <w:rPr>
           <w:rFonts w:asciiTheme="majorHAnsi" w:hAnsiTheme="majorHAnsi"/>
@@ -6665,7 +6697,7 @@
         </w:rPr>
         <w:t>2. Références</w:t>
       </w:r>
-      <w:bookmarkEnd w:id="8"/>
+      <w:bookmarkEnd w:id="7"/>
     </w:p>
     <w:p>
       <w:pPr>
@@ -7190,7 +7222,7 @@
           <w:szCs w:val="36"/>
         </w:rPr>
       </w:pPr>
-      <w:bookmarkStart w:id="9" w:name="_Toc435448495"/>
+      <w:bookmarkStart w:id="8" w:name="_Toc435448495"/>
       <w:r>
         <w:rPr>
           <w:rFonts w:asciiTheme="majorHAnsi" w:hAnsiTheme="majorHAnsi"/>
@@ -7203,7 +7235,7 @@
         </w:rPr>
         <w:t>3. Introduction</w:t>
       </w:r>
-      <w:bookmarkEnd w:id="9"/>
+      <w:bookmarkEnd w:id="8"/>
     </w:p>
     <w:p>
       <w:pPr>
@@ -7293,6 +7325,7 @@
           <w:kern w:val="36"/>
           <w:szCs w:val="24"/>
         </w:rPr>
+        <w:lastRenderedPageBreak/>
         <w:tab/>
         <w:t>Ce plan de test sera sujet à des modifications et/ou améliorations au fur et à mesure des réunions et des découvertes de nouvelles contraintes lors de la réalisation de</w:t>
       </w:r>
@@ -7314,18 +7347,7 @@
           <w:kern w:val="36"/>
           <w:szCs w:val="24"/>
         </w:rPr>
-        <w:t xml:space="preserve">certaines </w:t>
-      </w:r>
-      <w:r>
-        <w:rPr>
-          <w:rFonts w:asciiTheme="majorHAnsi" w:hAnsiTheme="majorHAnsi"/>
-          <w:bCs/>
-          <w:color w:val="000000" w:themeColor="text1"/>
-          <w:kern w:val="36"/>
-          <w:szCs w:val="24"/>
-        </w:rPr>
-        <w:lastRenderedPageBreak/>
-        <w:t>fonctionnalités.</w:t>
+        <w:t>certaines fonctionnalités.</w:t>
       </w:r>
       <w:r>
         <w:rPr>
@@ -7352,7 +7374,7 @@
           <w:szCs w:val="36"/>
         </w:rPr>
       </w:pPr>
-      <w:bookmarkStart w:id="10" w:name="_Toc435448496"/>
+      <w:bookmarkStart w:id="9" w:name="_Toc435448496"/>
       <w:r>
         <w:rPr>
           <w:rFonts w:asciiTheme="majorHAnsi" w:hAnsiTheme="majorHAnsi"/>
@@ -7365,7 +7387,7 @@
         </w:rPr>
         <w:t>4. Test Items</w:t>
       </w:r>
-      <w:bookmarkEnd w:id="10"/>
+      <w:bookmarkEnd w:id="9"/>
     </w:p>
     <w:p>
       <w:pPr>
@@ -7386,7 +7408,7 @@
         </w:rPr>
         <w:tab/>
       </w:r>
-      <w:bookmarkStart w:id="11" w:name="_Toc435448497"/>
+      <w:bookmarkStart w:id="10" w:name="_Toc435448497"/>
       <w:r>
         <w:rPr>
           <w:b w:val="0"/>
@@ -7396,7 +7418,7 @@
         </w:rPr>
         <w:t>4.1. Objectif</w:t>
       </w:r>
-      <w:bookmarkEnd w:id="11"/>
+      <w:bookmarkEnd w:id="10"/>
     </w:p>
     <w:p>
       <w:pPr>
@@ -7564,6 +7586,100 @@
         <w:spacing w:after="200" w:line="276" w:lineRule="auto"/>
         <w:contextualSpacing/>
         <w:rPr>
+          <w:rStyle w:val="fontstyle01"/>
+          <w:rFonts w:asciiTheme="majorHAnsi" w:hAnsiTheme="majorHAnsi"/>
+          <w:color w:val="auto"/>
+        </w:rPr>
+      </w:pPr>
+      <w:r>
+        <w:rPr>
+          <w:rStyle w:val="fontstyle01"/>
+        </w:rPr>
+        <w:t>Création de tables de tournoi automatisées</w:t>
+      </w:r>
+    </w:p>
+    <w:p>
+      <w:pPr>
+        <w:pStyle w:val="Paragraphedeliste"/>
+        <w:numPr>
+          <w:ilvl w:val="0"/>
+          <w:numId w:val="19"/>
+        </w:numPr>
+        <w:spacing w:after="200" w:line="276" w:lineRule="auto"/>
+        <w:contextualSpacing/>
+        <w:rPr>
+          <w:rStyle w:val="fontstyle01"/>
+          <w:rFonts w:asciiTheme="majorHAnsi" w:hAnsiTheme="majorHAnsi"/>
+          <w:color w:val="auto"/>
+        </w:rPr>
+      </w:pPr>
+      <w:r>
+        <w:rPr>
+          <w:rStyle w:val="fontstyle01"/>
+          <w:rFonts w:asciiTheme="majorHAnsi" w:hAnsiTheme="majorHAnsi"/>
+          <w:color w:val="auto"/>
+        </w:rPr>
+        <w:t>Gestion de tournoi</w:t>
+      </w:r>
+    </w:p>
+    <w:p>
+      <w:pPr>
+        <w:pStyle w:val="Paragraphedeliste"/>
+        <w:numPr>
+          <w:ilvl w:val="0"/>
+          <w:numId w:val="19"/>
+        </w:numPr>
+        <w:spacing w:after="200" w:line="276" w:lineRule="auto"/>
+        <w:contextualSpacing/>
+        <w:rPr>
+          <w:rStyle w:val="fontstyle01"/>
+          <w:rFonts w:asciiTheme="majorHAnsi" w:hAnsiTheme="majorHAnsi"/>
+          <w:color w:val="auto"/>
+        </w:rPr>
+      </w:pPr>
+      <w:r>
+        <w:rPr>
+          <w:rStyle w:val="fontstyle01"/>
+          <w:rFonts w:asciiTheme="majorHAnsi" w:hAnsiTheme="majorHAnsi"/>
+          <w:color w:val="auto"/>
+        </w:rPr>
+        <w:t>Inscription / désinscription à un tournoi</w:t>
+      </w:r>
+    </w:p>
+    <w:p>
+      <w:pPr>
+        <w:pStyle w:val="Paragraphedeliste"/>
+        <w:numPr>
+          <w:ilvl w:val="0"/>
+          <w:numId w:val="19"/>
+        </w:numPr>
+        <w:spacing w:after="200" w:line="276" w:lineRule="auto"/>
+        <w:contextualSpacing/>
+        <w:rPr>
+          <w:rStyle w:val="fontstyle01"/>
+          <w:rFonts w:asciiTheme="majorHAnsi" w:hAnsiTheme="majorHAnsi"/>
+          <w:color w:val="auto"/>
+        </w:rPr>
+      </w:pPr>
+      <w:r>
+        <w:rPr>
+          <w:rStyle w:val="fontstyle01"/>
+          <w:rFonts w:asciiTheme="majorHAnsi" w:hAnsiTheme="majorHAnsi"/>
+          <w:color w:val="auto"/>
+        </w:rPr>
+        <w:t>Gestion de la page d’accueil</w:t>
+      </w:r>
+    </w:p>
+    <w:p>
+      <w:pPr>
+        <w:pStyle w:val="Paragraphedeliste"/>
+        <w:numPr>
+          <w:ilvl w:val="0"/>
+          <w:numId w:val="19"/>
+        </w:numPr>
+        <w:spacing w:after="200" w:line="276" w:lineRule="auto"/>
+        <w:contextualSpacing/>
+        <w:rPr>
           <w:rFonts w:asciiTheme="majorHAnsi" w:hAnsiTheme="majorHAnsi"/>
           <w:sz w:val="24"/>
           <w:szCs w:val="24"/>
@@ -7571,9 +7687,35 @@
       </w:pPr>
       <w:r>
         <w:rPr>
-          <w:rStyle w:val="fontstyle01"/>
-        </w:rPr>
-        <w:t>Création de tables de tournoi automatisées</w:t>
+          <w:rFonts w:asciiTheme="majorHAnsi" w:hAnsiTheme="majorHAnsi"/>
+          <w:sz w:val="24"/>
+          <w:szCs w:val="24"/>
+        </w:rPr>
+        <w:t xml:space="preserve">Contacter les administrateurs </w:t>
+      </w:r>
+    </w:p>
+    <w:p>
+      <w:pPr>
+        <w:pStyle w:val="Paragraphedeliste"/>
+        <w:numPr>
+          <w:ilvl w:val="0"/>
+          <w:numId w:val="19"/>
+        </w:numPr>
+        <w:spacing w:after="200" w:line="276" w:lineRule="auto"/>
+        <w:contextualSpacing/>
+        <w:rPr>
+          <w:rFonts w:asciiTheme="majorHAnsi" w:hAnsiTheme="majorHAnsi"/>
+          <w:sz w:val="24"/>
+          <w:szCs w:val="24"/>
+        </w:rPr>
+      </w:pPr>
+      <w:r>
+        <w:rPr>
+          <w:rFonts w:asciiTheme="majorHAnsi" w:hAnsiTheme="majorHAnsi"/>
+          <w:sz w:val="24"/>
+          <w:szCs w:val="24"/>
+        </w:rPr>
+        <w:t>Gestion de compte utilisateur</w:t>
       </w:r>
       <w:r>
         <w:rPr>
@@ -7629,7 +7771,7 @@
           <w:szCs w:val="36"/>
         </w:rPr>
       </w:pPr>
-      <w:bookmarkStart w:id="12" w:name="_Toc435448498"/>
+      <w:bookmarkStart w:id="11" w:name="_Toc435448498"/>
       <w:r>
         <w:rPr>
           <w:rFonts w:asciiTheme="majorHAnsi" w:hAnsiTheme="majorHAnsi"/>
@@ -7642,7 +7784,7 @@
         </w:rPr>
         <w:t>5. Software Risk Issues</w:t>
       </w:r>
-      <w:bookmarkEnd w:id="12"/>
+      <w:bookmarkEnd w:id="11"/>
     </w:p>
     <w:p>
       <w:pPr>
@@ -7765,6 +7907,15 @@
         </w:rPr>
         <w:t>Contrôler</w:t>
       </w:r>
+    </w:p>
+    <w:p>
+      <w:pPr>
+        <w:spacing w:before="240" w:after="240"/>
+        <w:rPr>
+          <w:rFonts w:asciiTheme="majorHAnsi" w:hAnsiTheme="majorHAnsi"/>
+          <w:szCs w:val="24"/>
+        </w:rPr>
+      </w:pPr>
     </w:p>
     <w:p>
       <w:pPr>
@@ -7971,7 +8122,6 @@
                 <w:b/>
                 <w:szCs w:val="24"/>
               </w:rPr>
-              <w:lastRenderedPageBreak/>
               <w:t>Interface utilisateur</w:t>
             </w:r>
             <w:r>
@@ -8290,6 +8440,13 @@
               </w:rPr>
               <w:t>Fonctionnalités responsive</w:t>
             </w:r>
+            <w:r>
+              <w:rPr>
+                <w:rFonts w:asciiTheme="majorHAnsi" w:hAnsiTheme="majorHAnsi"/>
+                <w:szCs w:val="24"/>
+              </w:rPr>
+              <w:t>s</w:t>
+            </w:r>
           </w:p>
         </w:tc>
         <w:tc>
@@ -8433,7 +8590,7 @@
           <w:szCs w:val="36"/>
         </w:rPr>
       </w:pPr>
-      <w:bookmarkStart w:id="13" w:name="_Toc435448499"/>
+      <w:bookmarkStart w:id="12" w:name="_Toc435448499"/>
       <w:r>
         <w:rPr>
           <w:rFonts w:asciiTheme="majorHAnsi" w:hAnsiTheme="majorHAnsi"/>
@@ -8446,22 +8603,7 @@
         </w:rPr>
         <w:t>6. Features to be tested</w:t>
       </w:r>
-      <w:bookmarkEnd w:id="13"/>
-    </w:p>
-    <w:p>
-      <w:pPr>
-        <w:spacing w:before="240" w:after="240"/>
-        <w:outlineLvl w:val="0"/>
-        <w:rPr>
-          <w:rFonts w:asciiTheme="majorHAnsi" w:hAnsiTheme="majorHAnsi"/>
-          <w:b/>
-          <w:bCs/>
-          <w:color w:val="548DD4" w:themeColor="text2" w:themeTint="99"/>
-          <w:kern w:val="36"/>
-          <w:sz w:val="36"/>
-          <w:szCs w:val="36"/>
-        </w:rPr>
-      </w:pPr>
+      <w:bookmarkEnd w:id="12"/>
     </w:p>
     <w:tbl>
       <w:tblPr>
@@ -8705,6 +8847,7 @@
                 <w:b/>
                 <w:szCs w:val="24"/>
               </w:rPr>
+              <w:lastRenderedPageBreak/>
               <w:t>Interface utilisateur</w:t>
             </w:r>
             <w:r>
@@ -8876,7 +9019,6 @@
                 <w:b/>
                 <w:szCs w:val="24"/>
               </w:rPr>
-              <w:lastRenderedPageBreak/>
               <w:t>Identification utilisateur</w:t>
             </w:r>
           </w:p>
@@ -9180,7 +9322,7 @@
           <w:lang w:val="en-US"/>
         </w:rPr>
       </w:pPr>
-      <w:bookmarkStart w:id="14" w:name="_Toc435448500"/>
+      <w:bookmarkStart w:id="13" w:name="_Toc435448500"/>
     </w:p>
     <w:p>
       <w:pPr>
@@ -9210,7 +9352,7 @@
         </w:rPr>
         <w:t>7. Features not to be tested</w:t>
       </w:r>
-      <w:bookmarkEnd w:id="14"/>
+      <w:bookmarkEnd w:id="13"/>
     </w:p>
     <w:p>
       <w:pPr>
@@ -9418,7 +9560,7 @@
           <w:szCs w:val="36"/>
         </w:rPr>
       </w:pPr>
-      <w:bookmarkStart w:id="15" w:name="_Toc435448501"/>
+      <w:bookmarkStart w:id="14" w:name="_Toc435448501"/>
     </w:p>
     <w:p>
       <w:pPr>
@@ -9446,7 +9588,7 @@
         </w:rPr>
         <w:t>8. Approach</w:t>
       </w:r>
-      <w:bookmarkEnd w:id="15"/>
+      <w:bookmarkEnd w:id="14"/>
     </w:p>
     <w:p>
       <w:pPr>
@@ -9470,7 +9612,7 @@
         </w:rPr>
         <w:tab/>
       </w:r>
-      <w:bookmarkStart w:id="16" w:name="_Toc435448502"/>
+      <w:bookmarkStart w:id="15" w:name="_Toc435448502"/>
       <w:r>
         <w:rPr>
           <w:b w:val="0"/>
@@ -9481,28 +9623,55 @@
         </w:rPr>
         <w:t>8.1 Objectif</w:t>
       </w:r>
-      <w:bookmarkEnd w:id="16"/>
-    </w:p>
-    <w:p>
-      <w:pPr>
-        <w:rPr>
-          <w:rFonts w:asciiTheme="majorHAnsi" w:hAnsiTheme="majorHAnsi"/>
-        </w:rPr>
-      </w:pPr>
-    </w:p>
-    <w:p>
-      <w:pPr>
-        <w:rPr>
-          <w:rFonts w:asciiTheme="majorHAnsi" w:hAnsiTheme="majorHAnsi"/>
-          <w:szCs w:val="24"/>
-        </w:rPr>
-      </w:pPr>
-      <w:r>
-        <w:rPr>
-          <w:rFonts w:asciiTheme="majorHAnsi" w:hAnsiTheme="majorHAnsi"/>
-          <w:szCs w:val="24"/>
-        </w:rPr>
-        <w:tab/>
+      <w:bookmarkEnd w:id="15"/>
+    </w:p>
+    <w:p>
+      <w:pPr>
+        <w:rPr>
+          <w:rFonts w:asciiTheme="majorHAnsi" w:hAnsiTheme="majorHAnsi"/>
+        </w:rPr>
+      </w:pPr>
+    </w:p>
+    <w:p>
+      <w:pPr>
+        <w:ind w:left="576"/>
+        <w:rPr>
+          <w:rFonts w:asciiTheme="majorHAnsi" w:hAnsiTheme="majorHAnsi"/>
+          <w:szCs w:val="24"/>
+        </w:rPr>
+      </w:pPr>
+    </w:p>
+    <w:p>
+      <w:pPr>
+        <w:ind w:firstLine="576"/>
+        <w:rPr>
+          <w:rFonts w:asciiTheme="majorHAnsi" w:hAnsiTheme="majorHAnsi"/>
+          <w:szCs w:val="24"/>
+        </w:rPr>
+      </w:pPr>
+    </w:p>
+    <w:p>
+      <w:pPr>
+        <w:ind w:firstLine="576"/>
+        <w:rPr>
+          <w:rFonts w:asciiTheme="majorHAnsi" w:hAnsiTheme="majorHAnsi"/>
+          <w:szCs w:val="24"/>
+        </w:rPr>
+      </w:pPr>
+    </w:p>
+    <w:p>
+      <w:pPr>
+        <w:ind w:firstLine="576"/>
+        <w:rPr>
+          <w:rFonts w:asciiTheme="majorHAnsi" w:hAnsiTheme="majorHAnsi"/>
+          <w:szCs w:val="24"/>
+        </w:rPr>
+      </w:pPr>
+      <w:r>
+        <w:rPr>
+          <w:rFonts w:asciiTheme="majorHAnsi" w:hAnsiTheme="majorHAnsi"/>
+          <w:szCs w:val="24"/>
+        </w:rPr>
         <w:t xml:space="preserve">L’objectif direct des tests en eux-mêmes est de « détecter un maximum d’erreurs », car c’est la correction de ces erreurs qui améliore la fiabilité du système. Ils doivent fournir l’assurance que le produit livré est bien celui qui a été commandé (cahier des charges lié à l’expression de besoin) et confirmer que l'application répond correctement aux spécifications définies en amont du projet (spécifications fonctionnelles et détaillées). </w:t>
       </w:r>
     </w:p>
@@ -9521,14 +9690,6 @@
         <w:tab/>
         <w:t>L’approche de test se base sur un Modèle d’Implémentation de Test détaillé ci-dessous :</w:t>
       </w:r>
-    </w:p>
-    <w:p>
-      <w:pPr>
-        <w:rPr>
-          <w:rFonts w:asciiTheme="majorHAnsi" w:hAnsiTheme="majorHAnsi"/>
-          <w:szCs w:val="24"/>
-        </w:rPr>
-      </w:pPr>
     </w:p>
     <w:p>
       <w:pPr>
@@ -9559,7 +9720,6 @@
           <w:kern w:val="36"/>
           <w:szCs w:val="24"/>
         </w:rPr>
-        <w:lastRenderedPageBreak/>
         <w:t>Planification :</w:t>
       </w:r>
     </w:p>
@@ -10250,9 +10410,10 @@
           <w:sz w:val="32"/>
           <w:szCs w:val="32"/>
         </w:rPr>
+        <w:lastRenderedPageBreak/>
         <w:tab/>
       </w:r>
-      <w:bookmarkStart w:id="17" w:name="_Toc435448505"/>
+      <w:bookmarkStart w:id="16" w:name="_Toc435448505"/>
       <w:r>
         <w:rPr>
           <w:b w:val="0"/>
@@ -10263,7 +10424,7 @@
         </w:rPr>
         <w:t>8.2 Techniques de test</w:t>
       </w:r>
-      <w:bookmarkEnd w:id="17"/>
+      <w:bookmarkEnd w:id="16"/>
     </w:p>
     <w:p>
       <w:pPr>
@@ -10321,7 +10482,7 @@
         </w:rPr>
         <w:tab/>
       </w:r>
-      <w:bookmarkStart w:id="18" w:name="_Toc435448506"/>
+      <w:bookmarkStart w:id="17" w:name="_Toc435448506"/>
       <w:r>
         <w:rPr>
           <w:rFonts w:asciiTheme="majorHAnsi" w:hAnsiTheme="majorHAnsi"/>
@@ -10332,7 +10493,7 @@
         </w:rPr>
         <w:t>8.2.1. Test par des « Tables de Décision » :</w:t>
       </w:r>
-      <w:bookmarkEnd w:id="18"/>
+      <w:bookmarkEnd w:id="17"/>
       <w:r>
         <w:rPr>
           <w:rFonts w:asciiTheme="majorHAnsi" w:hAnsiTheme="majorHAnsi"/>
@@ -10356,7 +10517,6 @@
         <w:rPr>
           <w:rFonts w:asciiTheme="majorHAnsi" w:hAnsiTheme="majorHAnsi"/>
         </w:rPr>
-        <w:lastRenderedPageBreak/>
         <w:t xml:space="preserve">Cette technique consiste à définir l’ensemble des combinaisons d’entrée/stimuli (causes) et de leurs sorties et/ou actions (effets) associées. Ces combinaisons sont regroupées au sein d’une table. Il s’agira ensuite de concevoir des tests couvrant toutes les combinaisons identifiées. </w:t>
       </w:r>
     </w:p>
@@ -10372,7 +10532,7 @@
         <w:rPr>
           <w:rFonts w:asciiTheme="majorHAnsi" w:hAnsiTheme="majorHAnsi"/>
         </w:rPr>
-        <w:t xml:space="preserve">Cette technique concernera les envois de formulaire et de messages de l'application. </w:t>
+        <w:t xml:space="preserve">Cette technique concernera les envois de formulaire et de messages. </w:t>
       </w:r>
     </w:p>
     <w:p>
@@ -10408,7 +10568,7 @@
         </w:rPr>
         <w:tab/>
       </w:r>
-      <w:bookmarkStart w:id="19" w:name="_Toc435448507"/>
+      <w:bookmarkStart w:id="18" w:name="_Toc435448507"/>
       <w:r>
         <w:rPr>
           <w:rFonts w:asciiTheme="majorHAnsi" w:hAnsiTheme="majorHAnsi"/>
@@ -10419,7 +10579,7 @@
         </w:rPr>
         <w:t>8.2.2. Test de “Transition d’état” :</w:t>
       </w:r>
-      <w:bookmarkEnd w:id="19"/>
+      <w:bookmarkEnd w:id="18"/>
       <w:r>
         <w:rPr>
           <w:rFonts w:asciiTheme="majorHAnsi" w:hAnsiTheme="majorHAnsi"/>
@@ -10496,7 +10656,7 @@
         </w:rPr>
         <w:tab/>
       </w:r>
-      <w:bookmarkStart w:id="20" w:name="_Toc435448508"/>
+      <w:bookmarkStart w:id="19" w:name="_Toc435448508"/>
       <w:r>
         <w:rPr>
           <w:rFonts w:asciiTheme="majorHAnsi" w:hAnsiTheme="majorHAnsi"/>
@@ -10507,7 +10667,7 @@
         </w:rPr>
         <w:t>8.2.3. Autres techniques :</w:t>
       </w:r>
-      <w:bookmarkEnd w:id="20"/>
+      <w:bookmarkEnd w:id="19"/>
       <w:r>
         <w:rPr>
           <w:rFonts w:asciiTheme="majorHAnsi" w:hAnsiTheme="majorHAnsi"/>
@@ -10558,7 +10718,7 @@
         </w:rPr>
         <w:tab/>
       </w:r>
-      <w:bookmarkStart w:id="21" w:name="_Toc435448509"/>
+      <w:bookmarkStart w:id="20" w:name="_Toc435448509"/>
       <w:r>
         <w:rPr>
           <w:rFonts w:asciiTheme="majorHAnsi" w:hAnsiTheme="majorHAnsi"/>
@@ -10569,7 +10729,7 @@
         </w:rPr>
         <w:t>8.3. Outillage de Recette</w:t>
       </w:r>
-      <w:bookmarkEnd w:id="21"/>
+      <w:bookmarkEnd w:id="20"/>
       <w:r>
         <w:rPr>
           <w:rFonts w:asciiTheme="majorHAnsi" w:hAnsiTheme="majorHAnsi"/>
@@ -10616,7 +10776,7 @@
         </w:rPr>
         <w:tab/>
       </w:r>
-      <w:bookmarkStart w:id="22" w:name="_Toc435448510"/>
+      <w:bookmarkStart w:id="21" w:name="_Toc435448510"/>
       <w:r>
         <w:rPr>
           <w:rFonts w:asciiTheme="majorHAnsi" w:hAnsiTheme="majorHAnsi"/>
@@ -10627,7 +10787,7 @@
         </w:rPr>
         <w:t>8.3.1. Outil de gestion d’anomalies</w:t>
       </w:r>
-      <w:bookmarkEnd w:id="22"/>
+      <w:bookmarkEnd w:id="21"/>
       <w:r>
         <w:rPr>
           <w:rFonts w:asciiTheme="majorHAnsi" w:hAnsiTheme="majorHAnsi"/>
@@ -10714,7 +10874,7 @@
         </w:rPr>
         <w:tab/>
       </w:r>
-      <w:bookmarkStart w:id="23" w:name="_Toc435448511"/>
+      <w:bookmarkStart w:id="22" w:name="_Toc435448511"/>
       <w:r>
         <w:rPr>
           <w:rFonts w:asciiTheme="majorHAnsi" w:hAnsiTheme="majorHAnsi"/>
@@ -10725,7 +10885,7 @@
         </w:rPr>
         <w:t>8.3.2. Qualification des anomalies</w:t>
       </w:r>
-      <w:bookmarkEnd w:id="23"/>
+      <w:bookmarkEnd w:id="22"/>
       <w:r>
         <w:rPr>
           <w:rFonts w:asciiTheme="majorHAnsi" w:hAnsiTheme="majorHAnsi"/>
@@ -10836,13 +10996,39 @@
           <w:rFonts w:asciiTheme="majorHAnsi" w:hAnsiTheme="majorHAnsi"/>
           <w:u w:val="single"/>
         </w:rPr>
-        <w:t>Moteur d’offre :</w:t>
-      </w:r>
-      <w:r>
-        <w:rPr>
-          <w:rFonts w:asciiTheme="majorHAnsi" w:hAnsiTheme="majorHAnsi"/>
-        </w:rPr>
-        <w:t xml:space="preserve"> concernera une problématique liée au calcul commande/panier (erreur quant à la réponse et au résultat du calcul retourné). </w:t>
+        <w:t>Moteur</w:t>
+      </w:r>
+      <w:r>
+        <w:rPr>
+          <w:rFonts w:asciiTheme="majorHAnsi" w:hAnsiTheme="majorHAnsi"/>
+          <w:u w:val="single"/>
+        </w:rPr>
+        <w:t xml:space="preserve"> </w:t>
+      </w:r>
+      <w:r>
+        <w:rPr>
+          <w:rFonts w:asciiTheme="majorHAnsi" w:hAnsiTheme="majorHAnsi"/>
+          <w:u w:val="single"/>
+        </w:rPr>
+        <w:t>:</w:t>
+      </w:r>
+      <w:r>
+        <w:rPr>
+          <w:rFonts w:asciiTheme="majorHAnsi" w:hAnsiTheme="majorHAnsi"/>
+        </w:rPr>
+        <w:t xml:space="preserve"> concernera une problématique liée au calcul </w:t>
+      </w:r>
+      <w:r>
+        <w:rPr>
+          <w:rFonts w:asciiTheme="majorHAnsi" w:hAnsiTheme="majorHAnsi"/>
+        </w:rPr>
+        <w:t>des tournois</w:t>
+      </w:r>
+      <w:r>
+        <w:rPr>
+          <w:rFonts w:asciiTheme="majorHAnsi" w:hAnsiTheme="majorHAnsi"/>
+        </w:rPr>
+        <w:t xml:space="preserve"> (erreur quant à la réponse et au résultat du calcul retourné). </w:t>
       </w:r>
     </w:p>
     <w:p>
@@ -10916,13 +11102,26 @@
           <w:rFonts w:asciiTheme="majorHAnsi" w:hAnsiTheme="majorHAnsi"/>
           <w:u w:val="single"/>
         </w:rPr>
+        <w:lastRenderedPageBreak/>
         <w:t>Bloquant :</w:t>
       </w:r>
       <w:r>
         <w:rPr>
           <w:rFonts w:asciiTheme="majorHAnsi" w:hAnsiTheme="majorHAnsi"/>
         </w:rPr>
-        <w:t xml:space="preserve"> très critique, l’utilisateur est bloqué dans son processus métier (l’anomalie a un impact direct sur l’activité de l’entreprise, remet en cause l’intégrité des données financières et/ou commerciales manipulées) </w:t>
+        <w:t xml:space="preserve"> très critique, l’utilisateur est bloqué dans son processus (l’anomalie a un impact direct sur </w:t>
+      </w:r>
+      <w:r>
+        <w:rPr>
+          <w:rFonts w:asciiTheme="majorHAnsi" w:hAnsiTheme="majorHAnsi"/>
+        </w:rPr>
+        <w:t>l’activité)</w:t>
+      </w:r>
+      <w:r>
+        <w:rPr>
+          <w:rFonts w:asciiTheme="majorHAnsi" w:hAnsiTheme="majorHAnsi"/>
+        </w:rPr>
+        <w:t>.</w:t>
       </w:r>
     </w:p>
     <w:p>
@@ -10949,7 +11148,19 @@
         <w:rPr>
           <w:rFonts w:asciiTheme="majorHAnsi" w:hAnsiTheme="majorHAnsi"/>
         </w:rPr>
-        <w:t xml:space="preserve"> ne fonctionne pas comme prévu / décrit, mais il existe un moyen de contournement, l’utilisateur peut continuer à travailler. </w:t>
+        <w:t xml:space="preserve"> ne fonctionne pas comme prévu / décrit, mais il existe un moyen de contournement, l’utilisateur peut continuer à </w:t>
+      </w:r>
+      <w:r>
+        <w:rPr>
+          <w:rFonts w:asciiTheme="majorHAnsi" w:hAnsiTheme="majorHAnsi"/>
+        </w:rPr>
+        <w:t>utiliser le site</w:t>
+      </w:r>
+      <w:r>
+        <w:rPr>
+          <w:rFonts w:asciiTheme="majorHAnsi" w:hAnsiTheme="majorHAnsi"/>
+        </w:rPr>
+        <w:t xml:space="preserve">. </w:t>
       </w:r>
     </w:p>
     <w:p>
@@ -10976,7 +11187,13 @@
         <w:rPr>
           <w:rFonts w:asciiTheme="majorHAnsi" w:hAnsiTheme="majorHAnsi"/>
         </w:rPr>
-        <w:t xml:space="preserve"> peu critique, cosmétique (pas d’impact sur les données manipulées, n’empêche pas l’utilisateur de continuer les actions liées à son processus métier) </w:t>
+        <w:t xml:space="preserve"> peu critique, cosmétique (pas d’impact sur les données manipulées, n’empêche pas l’utilisateur de continuer les actions liées à son processus</w:t>
+      </w:r>
+      <w:r>
+        <w:rPr>
+          <w:rFonts w:asciiTheme="majorHAnsi" w:hAnsiTheme="majorHAnsi"/>
+        </w:rPr>
+        <w:t>).</w:t>
       </w:r>
     </w:p>
     <w:p>
@@ -10996,14 +11213,25 @@
           <w:rFonts w:asciiTheme="majorHAnsi" w:hAnsiTheme="majorHAnsi"/>
           <w:u w:val="single"/>
         </w:rPr>
-        <w:lastRenderedPageBreak/>
         <w:t>Evolutions :</w:t>
       </w:r>
       <w:r>
         <w:rPr>
           <w:rFonts w:asciiTheme="majorHAnsi" w:hAnsiTheme="majorHAnsi"/>
         </w:rPr>
-        <w:t xml:space="preserve"> ne correspond pas à un incident mais à une demande d’évolution des spécifications et donc de l’application. </w:t>
+        <w:t xml:space="preserve"> ne correspond pas à un incident mais à une demande d’évolution des spécifications et donc </w:t>
+      </w:r>
+      <w:r>
+        <w:rPr>
+          <w:rFonts w:asciiTheme="majorHAnsi" w:hAnsiTheme="majorHAnsi"/>
+        </w:rPr>
+        <w:t>du site</w:t>
+      </w:r>
+      <w:r>
+        <w:rPr>
+          <w:rFonts w:asciiTheme="majorHAnsi" w:hAnsiTheme="majorHAnsi"/>
+        </w:rPr>
+        <w:t xml:space="preserve">. </w:t>
       </w:r>
     </w:p>
     <w:p>
@@ -11057,7 +11285,27 @@
         <w:rPr>
           <w:rFonts w:asciiTheme="majorHAnsi" w:hAnsiTheme="majorHAnsi"/>
         </w:rPr>
-        <w:t xml:space="preserve"> dans le cas où cette anomalie constitue un point de blocage important pour le déroulement de la Recette </w:t>
+        <w:t xml:space="preserve"> dans le cas où cette anomalie constitue un point de blocage important pour le déroulement de la </w:t>
+      </w:r>
+      <w:r>
+        <w:rPr>
+          <w:rFonts w:asciiTheme="majorHAnsi" w:hAnsiTheme="majorHAnsi"/>
+        </w:rPr>
+        <w:t>r</w:t>
+      </w:r>
+      <w:r>
+        <w:rPr>
+          <w:rFonts w:asciiTheme="majorHAnsi" w:hAnsiTheme="majorHAnsi"/>
+        </w:rPr>
+        <w:t>ecette</w:t>
+      </w:r>
+      <w:bookmarkStart w:id="23" w:name="_GoBack"/>
+      <w:bookmarkEnd w:id="23"/>
+      <w:r>
+        <w:rPr>
+          <w:rFonts w:asciiTheme="majorHAnsi" w:hAnsiTheme="majorHAnsi"/>
+        </w:rPr>
+        <w:t xml:space="preserve"> </w:t>
       </w:r>
     </w:p>
     <w:p>
@@ -12151,6 +12399,7 @@
                 <w:kern w:val="36"/>
                 <w:szCs w:val="24"/>
               </w:rPr>
+              <w:lastRenderedPageBreak/>
               <w:t>Testeur</w:t>
             </w:r>
           </w:p>
@@ -12287,7 +12536,6 @@
                 <w:kern w:val="36"/>
                 <w:szCs w:val="24"/>
               </w:rPr>
-              <w:lastRenderedPageBreak/>
               <w:t>Tous</w:t>
             </w:r>
           </w:p>
@@ -12884,17 +13132,7 @@
           <w:kern w:val="36"/>
           <w:szCs w:val="24"/>
         </w:rPr>
-        <w:t xml:space="preserve">Tout ou parties des activités de test devront être suspendues selon les critères définis ci-après. Selon les critères listés, deux conséquences apparaissent : la couverture des tests sera réduite </w:t>
-      </w:r>
-      <w:r>
-        <w:rPr>
-          <w:rFonts w:asciiTheme="majorHAnsi" w:hAnsiTheme="majorHAnsi"/>
-          <w:bCs/>
-          <w:kern w:val="36"/>
-          <w:szCs w:val="24"/>
-        </w:rPr>
-        <w:lastRenderedPageBreak/>
-        <w:t>(conséquence Type 1) et les délais de réalisation des tests en sera prolongée (conséquence Type 2).</w:t>
+        <w:t>Tout ou parties des activités de test devront être suspendues selon les critères définis ci-après. Selon les critères listés, deux conséquences apparaissent : la couverture des tests sera réduite (conséquence Type 1) et les délais de réalisation des tests en sera prolongée (conséquence Type 2).</w:t>
       </w:r>
     </w:p>
     <w:p>
@@ -13348,6 +13586,7 @@
           <w:kern w:val="36"/>
           <w:szCs w:val="24"/>
         </w:rPr>
+        <w:lastRenderedPageBreak/>
         <w:tab/>
         <w:t>Selon les différentes phases de tests, les documents listés ci-dessous constitueront les livrables de tests remis au client :</w:t>
       </w:r>
@@ -14123,6 +14362,7 @@
         <w:rPr>
           <w:rFonts w:asciiTheme="majorHAnsi" w:hAnsiTheme="majorHAnsi"/>
         </w:rPr>
+        <w:lastRenderedPageBreak/>
         <w:tab/>
         <w:t xml:space="preserve">Les fonctions qui restent donc à tester sont les fonctions qui sont explicitées dans la partie 7 "Features not to be tested". Il y a : </w:t>
       </w:r>
@@ -14144,7 +14384,6 @@
           <w:rFonts w:asciiTheme="majorHAnsi" w:hAnsiTheme="majorHAnsi"/>
           <w:b/>
         </w:rPr>
-        <w:lastRenderedPageBreak/>
         <w:t xml:space="preserve">Récupération de données de Facebook pour intégration sur la page d’accueil : </w:t>
       </w:r>
       <w:r>
@@ -18465,7 +18704,7 @@
               <w:noProof/>
               <w:sz w:val="20"/>
             </w:rPr>
-            <w:t>30/11/2017</w:t>
+            <w:t>02/12/2017</w:t>
           </w:r>
           <w:r>
             <w:rPr>
@@ -18545,7 +18784,7 @@
               <w:noProof/>
               <w:sz w:val="16"/>
             </w:rPr>
-            <w:t>4</w:t>
+            <w:t>22</w:t>
           </w:r>
           <w:r>
             <w:rPr>
@@ -21626,6 +21865,7 @@
     <w:lsdException w:name="HTML Sample" w:semiHidden="1" w:unhideWhenUsed="1"/>
     <w:lsdException w:name="HTML Typewriter" w:semiHidden="1" w:unhideWhenUsed="1"/>
     <w:lsdException w:name="HTML Variable" w:semiHidden="1" w:unhideWhenUsed="1"/>
+    <w:lsdException w:name="Normal Table" w:semiHidden="1" w:unhideWhenUsed="1"/>
     <w:lsdException w:name="annotation subject" w:semiHidden="1" w:unhideWhenUsed="1"/>
     <w:lsdException w:name="No List" w:semiHidden="1" w:unhideWhenUsed="1"/>
     <w:lsdException w:name="Outline List 1" w:semiHidden="1" w:unhideWhenUsed="1"/>
@@ -21669,8 +21909,10 @@
     <w:lsdException w:name="Table Elegant" w:semiHidden="1" w:unhideWhenUsed="1"/>
     <w:lsdException w:name="Table Professional" w:semiHidden="1" w:unhideWhenUsed="1"/>
     <w:lsdException w:name="Table Subtle 1" w:semiHidden="1" w:unhideWhenUsed="1"/>
+    <w:lsdException w:name="Table Subtle 2" w:semiHidden="1" w:unhideWhenUsed="1"/>
     <w:lsdException w:name="Table Web 1" w:semiHidden="1" w:unhideWhenUsed="1"/>
     <w:lsdException w:name="Table Web 2" w:semiHidden="1" w:unhideWhenUsed="1"/>
+    <w:lsdException w:name="Table Web 3" w:semiHidden="1" w:unhideWhenUsed="1"/>
     <w:lsdException w:name="Balloon Text" w:semiHidden="1" w:unhideWhenUsed="1"/>
     <w:lsdException w:name="Table Grid" w:uiPriority="0"/>
     <w:lsdException w:name="Table Theme" w:semiHidden="1" w:unhideWhenUsed="1"/>
@@ -22965,7 +23207,7 @@
 </file>
 
 <file path=customXml/itemProps1.xml><?xml version="1.0" encoding="utf-8"?>
-<ds:datastoreItem xmlns:ds="http://schemas.openxmlformats.org/officeDocument/2006/customXml" ds:itemID="{588CD0C7-E9A9-4011-AE11-2AB444EA9182}">
+<ds:datastoreItem xmlns:ds="http://schemas.openxmlformats.org/officeDocument/2006/customXml" ds:itemID="{38C8678A-5108-4CAB-BFA3-139DCE24356E}">
   <ds:schemaRefs>
     <ds:schemaRef ds:uri="http://schemas.openxmlformats.org/officeDocument/2006/bibliography"/>
   </ds:schemaRefs>

</xml_diff>

<commit_message>
maj 2 plan test
</commit_message>
<xml_diff>
--- a/Dossier Technique/Dossier_Complémentaire_Douvrin_Bourre_Pok'Heir.docx
+++ b/Dossier Technique/Dossier_Complémentaire_Douvrin_Bourre_Pok'Heir.docx
@@ -11297,15 +11297,7 @@
         <w:rPr>
           <w:rFonts w:asciiTheme="majorHAnsi" w:hAnsiTheme="majorHAnsi"/>
         </w:rPr>
-        <w:t>ecette</w:t>
-      </w:r>
-      <w:bookmarkStart w:id="23" w:name="_GoBack"/>
-      <w:bookmarkEnd w:id="23"/>
-      <w:r>
-        <w:rPr>
-          <w:rFonts w:asciiTheme="majorHAnsi" w:hAnsiTheme="majorHAnsi"/>
-        </w:rPr>
-        <w:t xml:space="preserve"> </w:t>
+        <w:t xml:space="preserve">ecette </w:t>
       </w:r>
     </w:p>
     <w:p>
@@ -11530,7 +11522,7 @@
         </w:rPr>
         <w:tab/>
       </w:r>
-      <w:bookmarkStart w:id="24" w:name="_Toc435448512"/>
+      <w:bookmarkStart w:id="23" w:name="_Toc435448512"/>
       <w:r>
         <w:rPr>
           <w:rFonts w:asciiTheme="majorHAnsi" w:hAnsiTheme="majorHAnsi"/>
@@ -11541,7 +11533,7 @@
         </w:rPr>
         <w:t>8.3.3. Workflow des anomalies</w:t>
       </w:r>
-      <w:bookmarkEnd w:id="24"/>
+      <w:bookmarkEnd w:id="23"/>
       <w:r>
         <w:rPr>
           <w:rFonts w:asciiTheme="majorHAnsi" w:hAnsiTheme="majorHAnsi"/>
@@ -11834,6 +11826,7 @@
           </w:tcPr>
           <w:p>
             <w:pPr>
+              <w:jc w:val="center"/>
               <w:rPr>
                 <w:rFonts w:asciiTheme="majorHAnsi" w:hAnsiTheme="majorHAnsi"/>
                 <w:bCs/>
@@ -11952,6 +11945,7 @@
           </w:tcPr>
           <w:p>
             <w:pPr>
+              <w:jc w:val="center"/>
               <w:rPr>
                 <w:rFonts w:asciiTheme="majorHAnsi" w:hAnsiTheme="majorHAnsi"/>
                 <w:bCs/>
@@ -12070,6 +12064,7 @@
           </w:tcPr>
           <w:p>
             <w:pPr>
+              <w:jc w:val="center"/>
               <w:rPr>
                 <w:rFonts w:asciiTheme="majorHAnsi" w:hAnsiTheme="majorHAnsi"/>
                 <w:bCs/>
@@ -12197,6 +12192,7 @@
           </w:tcPr>
           <w:p>
             <w:pPr>
+              <w:jc w:val="center"/>
               <w:rPr>
                 <w:rFonts w:asciiTheme="majorHAnsi" w:hAnsiTheme="majorHAnsi"/>
                 <w:bCs/>
@@ -12333,6 +12329,7 @@
           </w:tcPr>
           <w:p>
             <w:pPr>
+              <w:jc w:val="center"/>
               <w:rPr>
                 <w:rFonts w:asciiTheme="majorHAnsi" w:hAnsiTheme="majorHAnsi"/>
                 <w:bCs/>
@@ -12461,6 +12458,7 @@
           </w:tcPr>
           <w:p>
             <w:pPr>
+              <w:jc w:val="center"/>
               <w:rPr>
                 <w:rFonts w:asciiTheme="majorHAnsi" w:hAnsiTheme="majorHAnsi"/>
                 <w:bCs/>
@@ -12597,6 +12595,7 @@
           </w:tcPr>
           <w:p>
             <w:pPr>
+              <w:jc w:val="center"/>
               <w:rPr>
                 <w:rFonts w:asciiTheme="majorHAnsi" w:hAnsiTheme="majorHAnsi"/>
                 <w:bCs/>
@@ -12743,6 +12742,7 @@
           </w:tcPr>
           <w:p>
             <w:pPr>
+              <w:jc w:val="center"/>
               <w:rPr>
                 <w:rFonts w:asciiTheme="majorHAnsi" w:hAnsiTheme="majorHAnsi"/>
                 <w:bCs/>
@@ -12803,7 +12803,7 @@
         </w:rPr>
         <w:tab/>
       </w:r>
-      <w:bookmarkStart w:id="25" w:name="_Toc435448513"/>
+      <w:bookmarkStart w:id="24" w:name="_Toc435448513"/>
       <w:r>
         <w:rPr>
           <w:rFonts w:asciiTheme="majorHAnsi" w:hAnsiTheme="majorHAnsi"/>
@@ -12814,7 +12814,7 @@
         </w:rPr>
         <w:t>8.3.4. Processus de gestion d'anomalie</w:t>
       </w:r>
-      <w:bookmarkEnd w:id="25"/>
+      <w:bookmarkEnd w:id="24"/>
       <w:r>
         <w:rPr>
           <w:rFonts w:asciiTheme="majorHAnsi" w:hAnsiTheme="majorHAnsi"/>
@@ -12886,7 +12886,7 @@
         </w:rPr>
         <w:tab/>
       </w:r>
-      <w:bookmarkStart w:id="26" w:name="_Toc435448514"/>
+      <w:bookmarkStart w:id="25" w:name="_Toc435448514"/>
       <w:r>
         <w:rPr>
           <w:rFonts w:asciiTheme="majorHAnsi" w:hAnsiTheme="majorHAnsi"/>
@@ -12897,7 +12897,7 @@
         </w:rPr>
         <w:t>8.4. Outil de gestion des plans de test</w:t>
       </w:r>
-      <w:bookmarkEnd w:id="26"/>
+      <w:bookmarkEnd w:id="25"/>
       <w:r>
         <w:rPr>
           <w:rFonts w:asciiTheme="majorHAnsi" w:hAnsiTheme="majorHAnsi"/>
@@ -12922,7 +12922,43 @@
           <w:rFonts w:asciiTheme="majorHAnsi" w:hAnsiTheme="majorHAnsi"/>
         </w:rPr>
         <w:tab/>
-        <w:t xml:space="preserve">Une simple feuille Excel accessible par OneDrive et à modifier dans Word Online uniquement sera utilisée comme outil de management de Test. </w:t>
+        <w:t xml:space="preserve">Une simple feuille Excel accessible par </w:t>
+      </w:r>
+      <w:r>
+        <w:rPr>
+          <w:rFonts w:asciiTheme="majorHAnsi" w:hAnsiTheme="majorHAnsi"/>
+        </w:rPr>
+        <w:t>Google Tables</w:t>
+      </w:r>
+      <w:r>
+        <w:rPr>
+          <w:rFonts w:asciiTheme="majorHAnsi" w:hAnsiTheme="majorHAnsi"/>
+        </w:rPr>
+        <w:t xml:space="preserve"> et à </w:t>
+      </w:r>
+      <w:r>
+        <w:rPr>
+          <w:rFonts w:asciiTheme="majorHAnsi" w:hAnsiTheme="majorHAnsi"/>
+        </w:rPr>
+        <w:t xml:space="preserve">en </w:t>
+      </w:r>
+      <w:r>
+        <w:rPr>
+          <w:rFonts w:asciiTheme="majorHAnsi" w:hAnsiTheme="majorHAnsi"/>
+        </w:rPr>
+        <w:t>li</w:t>
+      </w:r>
+      <w:r>
+        <w:rPr>
+          <w:rFonts w:asciiTheme="majorHAnsi" w:hAnsiTheme="majorHAnsi"/>
+        </w:rPr>
+        <w:t>g</w:t>
+      </w:r>
+      <w:r>
+        <w:rPr>
+          <w:rFonts w:asciiTheme="majorHAnsi" w:hAnsiTheme="majorHAnsi"/>
+        </w:rPr>
+        <w:t xml:space="preserve">ne uniquement sera utilisée comme outil de management de Test. </w:t>
       </w:r>
     </w:p>
     <w:p>
@@ -12955,7 +12991,7 @@
           <w:szCs w:val="36"/>
         </w:rPr>
       </w:pPr>
-      <w:bookmarkStart w:id="27" w:name="_Toc435448515"/>
+      <w:bookmarkStart w:id="26" w:name="_Toc435448515"/>
     </w:p>
     <w:p>
       <w:pPr>
@@ -12983,7 +13019,7 @@
         </w:rPr>
         <w:t>9. Item Pass/Fail Criteria</w:t>
       </w:r>
-      <w:bookmarkEnd w:id="27"/>
+      <w:bookmarkEnd w:id="26"/>
     </w:p>
     <w:p>
       <w:pPr>
@@ -13074,6 +13110,17 @@
     </w:p>
     <w:p>
       <w:pPr>
+        <w:autoSpaceDE w:val="0"/>
+        <w:autoSpaceDN w:val="0"/>
+        <w:adjustRightInd w:val="0"/>
+        <w:rPr>
+          <w:rFonts w:asciiTheme="majorHAnsi" w:hAnsiTheme="majorHAnsi"/>
+          <w:szCs w:val="24"/>
+        </w:rPr>
+      </w:pPr>
+    </w:p>
+    <w:p>
+      <w:pPr>
         <w:spacing w:before="240" w:after="240"/>
         <w:outlineLvl w:val="0"/>
         <w:rPr>
@@ -13086,7 +13133,7 @@
           <w:szCs w:val="36"/>
         </w:rPr>
       </w:pPr>
-      <w:bookmarkStart w:id="28" w:name="_Toc435448516"/>
+      <w:bookmarkStart w:id="27" w:name="_Toc435448516"/>
       <w:r>
         <w:rPr>
           <w:rFonts w:asciiTheme="majorHAnsi" w:hAnsiTheme="majorHAnsi"/>
@@ -13097,9 +13144,10 @@
           <w:sz w:val="36"/>
           <w:szCs w:val="36"/>
         </w:rPr>
+        <w:lastRenderedPageBreak/>
         <w:t>10. Suspension Criteria and Resumption Requirements</w:t>
       </w:r>
-      <w:bookmarkEnd w:id="28"/>
+      <w:bookmarkEnd w:id="27"/>
     </w:p>
     <w:p>
       <w:pPr>
@@ -13555,7 +13603,7 @@
           <w:szCs w:val="36"/>
         </w:rPr>
       </w:pPr>
-      <w:bookmarkStart w:id="29" w:name="_Toc435448517"/>
+      <w:bookmarkStart w:id="28" w:name="_Toc435448517"/>
       <w:r>
         <w:rPr>
           <w:rFonts w:asciiTheme="majorHAnsi" w:hAnsiTheme="majorHAnsi"/>
@@ -13566,27 +13614,42 @@
           <w:sz w:val="36"/>
           <w:szCs w:val="36"/>
         </w:rPr>
+        <w:lastRenderedPageBreak/>
         <w:t>11. Test Deliverables</w:t>
       </w:r>
-      <w:bookmarkEnd w:id="29"/>
-    </w:p>
-    <w:p>
-      <w:pPr>
-        <w:rPr>
-          <w:rFonts w:asciiTheme="majorHAnsi" w:hAnsiTheme="majorHAnsi"/>
-          <w:bCs/>
-          <w:kern w:val="36"/>
-          <w:szCs w:val="24"/>
-        </w:rPr>
-      </w:pPr>
-      <w:r>
-        <w:rPr>
-          <w:rFonts w:asciiTheme="majorHAnsi" w:hAnsiTheme="majorHAnsi"/>
-          <w:bCs/>
-          <w:kern w:val="36"/>
-          <w:szCs w:val="24"/>
-        </w:rPr>
-        <w:lastRenderedPageBreak/>
+      <w:bookmarkEnd w:id="28"/>
+    </w:p>
+    <w:p>
+      <w:pPr>
+        <w:spacing w:before="240" w:after="240"/>
+        <w:outlineLvl w:val="0"/>
+        <w:rPr>
+          <w:rFonts w:asciiTheme="majorHAnsi" w:hAnsiTheme="majorHAnsi"/>
+          <w:b/>
+          <w:bCs/>
+          <w:color w:val="548DD4" w:themeColor="text2" w:themeTint="99"/>
+          <w:kern w:val="36"/>
+          <w:sz w:val="36"/>
+          <w:szCs w:val="36"/>
+        </w:rPr>
+      </w:pPr>
+    </w:p>
+    <w:p>
+      <w:pPr>
+        <w:rPr>
+          <w:rFonts w:asciiTheme="majorHAnsi" w:hAnsiTheme="majorHAnsi"/>
+          <w:bCs/>
+          <w:kern w:val="36"/>
+          <w:szCs w:val="24"/>
+        </w:rPr>
+      </w:pPr>
+      <w:r>
+        <w:rPr>
+          <w:rFonts w:asciiTheme="majorHAnsi" w:hAnsiTheme="majorHAnsi"/>
+          <w:bCs/>
+          <w:kern w:val="36"/>
+          <w:szCs w:val="24"/>
+        </w:rPr>
         <w:tab/>
         <w:t>Selon les différentes phases de tests, les documents listés ci-dessous constitueront les livrables de tests remis au client :</w:t>
       </w:r>
@@ -13995,6 +14058,16 @@
         </w:rPr>
         <w:t>Les maquettes du design des fonctionnalités produites à la suite des résultats de tests ergonomiques</w:t>
       </w:r>
+      <w:r>
+        <w:rPr>
+          <w:rFonts w:asciiTheme="majorHAnsi" w:eastAsia="Times New Roman" w:hAnsiTheme="majorHAnsi"/>
+          <w:bCs/>
+          <w:kern w:val="36"/>
+          <w:sz w:val="24"/>
+          <w:szCs w:val="24"/>
+        </w:rPr>
+        <w:t>.</w:t>
+      </w:r>
     </w:p>
     <w:p>
       <w:pPr>
@@ -14271,6 +14344,22 @@
     </w:p>
     <w:p>
       <w:pPr>
+        <w:pStyle w:val="Paragraphedeliste"/>
+        <w:spacing w:after="200" w:line="276" w:lineRule="auto"/>
+        <w:contextualSpacing/>
+        <w:jc w:val="both"/>
+        <w:rPr>
+          <w:rFonts w:asciiTheme="majorHAnsi" w:eastAsia="Times New Roman" w:hAnsiTheme="majorHAnsi"/>
+          <w:b/>
+          <w:bCs/>
+          <w:kern w:val="36"/>
+          <w:sz w:val="24"/>
+          <w:szCs w:val="24"/>
+        </w:rPr>
+      </w:pPr>
+    </w:p>
+    <w:p>
+      <w:pPr>
         <w:spacing w:before="240" w:after="240"/>
         <w:outlineLvl w:val="0"/>
         <w:rPr>
@@ -14283,7 +14372,7 @@
           <w:szCs w:val="36"/>
         </w:rPr>
       </w:pPr>
-      <w:bookmarkStart w:id="30" w:name="_Toc435448518"/>
+      <w:bookmarkStart w:id="29" w:name="_Toc435448518"/>
       <w:r>
         <w:rPr>
           <w:rFonts w:asciiTheme="majorHAnsi" w:hAnsiTheme="majorHAnsi"/>
@@ -14294,9 +14383,10 @@
           <w:sz w:val="36"/>
           <w:szCs w:val="36"/>
         </w:rPr>
+        <w:lastRenderedPageBreak/>
         <w:t>12. Remaining Test Tasks</w:t>
       </w:r>
-      <w:bookmarkEnd w:id="30"/>
+      <w:bookmarkEnd w:id="29"/>
     </w:p>
     <w:p>
       <w:pPr>
@@ -14362,7 +14452,6 @@
         <w:rPr>
           <w:rFonts w:asciiTheme="majorHAnsi" w:hAnsiTheme="majorHAnsi"/>
         </w:rPr>
-        <w:lastRenderedPageBreak/>
         <w:tab/>
         <w:t xml:space="preserve">Les fonctions qui restent donc à tester sont les fonctions qui sont explicitées dans la partie 7 "Features not to be tested". Il y a : </w:t>
       </w:r>
@@ -14425,7 +14514,15 @@
           <w:rFonts w:asciiTheme="majorHAnsi" w:hAnsiTheme="majorHAnsi"/>
           <w:szCs w:val="24"/>
         </w:rPr>
-        <w:t xml:space="preserve"> La gestion de la charge revient à l’hébergeur du site sélectionné par l’association.</w:t>
+        <w:t xml:space="preserve"> </w:t>
+      </w:r>
+      <w:r>
+        <w:rPr>
+          <w:rFonts w:asciiTheme="majorHAnsi" w:hAnsiTheme="majorHAnsi"/>
+          <w:sz w:val="24"/>
+          <w:szCs w:val="24"/>
+        </w:rPr>
+        <w:t>La gestion de la charge revient à l’hébergeur du site sélectionné par l’association.</w:t>
       </w:r>
     </w:p>
     <w:p>
@@ -14442,7 +14539,7 @@
           <w:szCs w:val="36"/>
         </w:rPr>
       </w:pPr>
-      <w:bookmarkStart w:id="31" w:name="_Toc435448519"/>
+      <w:bookmarkStart w:id="30" w:name="_Toc435448519"/>
       <w:r>
         <w:rPr>
           <w:rFonts w:asciiTheme="majorHAnsi" w:hAnsiTheme="majorHAnsi"/>
@@ -14455,7 +14552,7 @@
         </w:rPr>
         <w:t>13. Environmental Needs</w:t>
       </w:r>
-      <w:bookmarkEnd w:id="31"/>
+      <w:bookmarkEnd w:id="30"/>
     </w:p>
     <w:p>
       <w:pPr>
@@ -14531,16 +14628,81 @@
           <w:kern w:val="36"/>
           <w:szCs w:val="24"/>
         </w:rPr>
-        <w:t xml:space="preserve"> ou Amazon) : Heroku étant gratuit et la possibilité d’obtention de 100Go utilisable chez Amazon à l’année ne nécessite pas de budget. Ainsi, tous les testeurs pourront y avoir accès moyennant la connaissance du nom de l’app </w:t>
-      </w:r>
-      <w:r>
-        <w:rPr>
-          <w:rFonts w:asciiTheme="majorHAnsi" w:hAnsiTheme="majorHAnsi"/>
-          <w:bCs/>
-          <w:kern w:val="36"/>
-          <w:szCs w:val="24"/>
-        </w:rPr>
-        <w:t>hébergée</w:t>
+        <w:t xml:space="preserve"> ou Amazon) : Heroku étant gratui</w:t>
+      </w:r>
+      <w:r>
+        <w:rPr>
+          <w:rFonts w:asciiTheme="majorHAnsi" w:hAnsiTheme="majorHAnsi"/>
+          <w:bCs/>
+          <w:kern w:val="36"/>
+          <w:szCs w:val="24"/>
+        </w:rPr>
+        <w:t xml:space="preserve">t, il ne nécessite pas de budget pour cette année, de plus il possède un serveur Européen </w:t>
+      </w:r>
+      <w:r>
+        <w:rPr>
+          <w:rFonts w:asciiTheme="majorHAnsi" w:hAnsiTheme="majorHAnsi"/>
+          <w:bCs/>
+          <w:kern w:val="36"/>
+          <w:szCs w:val="24"/>
+        </w:rPr>
+        <w:t xml:space="preserve">et la possibilité </w:t>
+      </w:r>
+      <w:r>
+        <w:rPr>
+          <w:rFonts w:asciiTheme="majorHAnsi" w:hAnsiTheme="majorHAnsi"/>
+          <w:bCs/>
+          <w:kern w:val="36"/>
+          <w:szCs w:val="24"/>
+        </w:rPr>
+        <w:t>de collaborer avec git jusqu’à 5 personnes</w:t>
+      </w:r>
+      <w:r>
+        <w:rPr>
+          <w:rFonts w:asciiTheme="majorHAnsi" w:hAnsiTheme="majorHAnsi"/>
+          <w:bCs/>
+          <w:kern w:val="36"/>
+          <w:szCs w:val="24"/>
+        </w:rPr>
+        <w:t>. Ainsi, tous les</w:t>
+      </w:r>
+      <w:bookmarkStart w:id="31" w:name="_GoBack"/>
+      <w:bookmarkEnd w:id="31"/>
+      <w:r>
+        <w:rPr>
+          <w:rFonts w:asciiTheme="majorHAnsi" w:hAnsiTheme="majorHAnsi"/>
+          <w:bCs/>
+          <w:kern w:val="36"/>
+          <w:szCs w:val="24"/>
+        </w:rPr>
+        <w:t xml:space="preserve"> testeurs pourront y avoir accès moyennant la connaissance du nom de </w:t>
+      </w:r>
+      <w:r>
+        <w:rPr>
+          <w:rFonts w:asciiTheme="majorHAnsi" w:hAnsiTheme="majorHAnsi"/>
+          <w:bCs/>
+          <w:kern w:val="36"/>
+          <w:szCs w:val="24"/>
+        </w:rPr>
+        <w:t>domaine du site</w:t>
+      </w:r>
+      <w:r>
+        <w:rPr>
+          <w:rFonts w:asciiTheme="majorHAnsi" w:hAnsiTheme="majorHAnsi"/>
+          <w:bCs/>
+          <w:kern w:val="36"/>
+          <w:szCs w:val="24"/>
+        </w:rPr>
+        <w:t xml:space="preserve"> </w:t>
+      </w:r>
+      <w:r>
+        <w:rPr>
+          <w:rFonts w:asciiTheme="majorHAnsi" w:hAnsiTheme="majorHAnsi"/>
+          <w:bCs/>
+          <w:kern w:val="36"/>
+          <w:szCs w:val="24"/>
+        </w:rPr>
+        <w:t>hébergé</w:t>
       </w:r>
       <w:r>
         <w:rPr>
@@ -14645,14 +14807,16 @@
           <w:kern w:val="36"/>
           <w:szCs w:val="24"/>
         </w:rPr>
-        <w:t xml:space="preserve">L’utilisation de l’objet sera testée par le </w:t>
-      </w:r>
-      <w:r>
-        <w:rPr>
-          <w:rFonts w:asciiTheme="majorHAnsi" w:hAnsiTheme="majorHAnsi"/>
-          <w:szCs w:val="24"/>
-        </w:rPr>
-        <w:t>Club Persévérante pont sur Yonne.</w:t>
+        <w:t xml:space="preserve">L’utilisation de l’objet sera testée </w:t>
+      </w:r>
+      <w:r>
+        <w:rPr>
+          <w:rFonts w:asciiTheme="majorHAnsi" w:hAnsiTheme="majorHAnsi"/>
+          <w:bCs/>
+          <w:kern w:val="36"/>
+          <w:szCs w:val="24"/>
+        </w:rPr>
+        <w:t>par l’association de poker Pok’Heir Hei.</w:t>
       </w:r>
     </w:p>
     <w:p>
@@ -14767,6 +14931,7 @@
           <w:rFonts w:asciiTheme="majorHAnsi" w:hAnsiTheme="majorHAnsi"/>
           <w:szCs w:val="24"/>
         </w:rPr>
+        <w:lastRenderedPageBreak/>
         <w:t xml:space="preserve">Légende -&gt; </w:t>
       </w:r>
       <w:r>
@@ -14950,7 +15115,6 @@
                 <w:sz w:val="28"/>
                 <w:szCs w:val="28"/>
               </w:rPr>
-              <w:lastRenderedPageBreak/>
               <w:t>RACI Tests App BTW</w:t>
             </w:r>
           </w:p>
@@ -16196,7 +16360,16 @@
                 <w:b/>
                 <w:szCs w:val="24"/>
               </w:rPr>
-              <w:t>Définition des livrables du processus de tests</w:t>
+              <w:t xml:space="preserve">Définition des livrables du </w:t>
+            </w:r>
+            <w:r>
+              <w:rPr>
+                <w:rFonts w:asciiTheme="majorHAnsi" w:hAnsiTheme="majorHAnsi"/>
+                <w:b/>
+                <w:szCs w:val="24"/>
+              </w:rPr>
+              <w:lastRenderedPageBreak/>
+              <w:t>processus de tests</w:t>
             </w:r>
           </w:p>
         </w:tc>
@@ -16217,6 +16390,7 @@
                 <w:rFonts w:asciiTheme="majorHAnsi" w:hAnsiTheme="majorHAnsi"/>
                 <w:szCs w:val="24"/>
               </w:rPr>
+              <w:lastRenderedPageBreak/>
               <w:t>A</w:t>
             </w:r>
           </w:p>
@@ -16456,7 +16630,6 @@
                 <w:b/>
                 <w:szCs w:val="24"/>
               </w:rPr>
-              <w:lastRenderedPageBreak/>
               <w:t>Conception des cas de tests</w:t>
             </w:r>
           </w:p>
@@ -18011,7 +18184,6 @@
           <w:rFonts w:asciiTheme="majorHAnsi" w:hAnsiTheme="majorHAnsi"/>
           <w:szCs w:val="24"/>
         </w:rPr>
-        <w:lastRenderedPageBreak/>
         <w:t xml:space="preserve">On pourra aussi noter qu’étant étudiants, divers facteurs peuvent survenir </w:t>
       </w:r>
       <w:r>
@@ -18371,7 +18543,6 @@
           <w:rFonts w:asciiTheme="majorHAnsi" w:hAnsiTheme="majorHAnsi"/>
           <w:szCs w:val="24"/>
         </w:rPr>
-        <w:lastRenderedPageBreak/>
         <w:t xml:space="preserve">- </w:t>
       </w:r>
       <w:r>
@@ -18784,7 +18955,7 @@
               <w:noProof/>
               <w:sz w:val="16"/>
             </w:rPr>
-            <w:t>22</w:t>
+            <w:t>20</w:t>
           </w:r>
           <w:r>
             <w:rPr>
@@ -23207,7 +23378,7 @@
 </file>
 
 <file path=customXml/itemProps1.xml><?xml version="1.0" encoding="utf-8"?>
-<ds:datastoreItem xmlns:ds="http://schemas.openxmlformats.org/officeDocument/2006/customXml" ds:itemID="{38C8678A-5108-4CAB-BFA3-139DCE24356E}">
+<ds:datastoreItem xmlns:ds="http://schemas.openxmlformats.org/officeDocument/2006/customXml" ds:itemID="{B28F6705-6F54-446C-8121-2777D56ABB6C}">
   <ds:schemaRefs>
     <ds:schemaRef ds:uri="http://schemas.openxmlformats.org/officeDocument/2006/bibliography"/>
   </ds:schemaRefs>

</xml_diff>

<commit_message>
maj 3 plan test
</commit_message>
<xml_diff>
--- a/Dossier Technique/Dossier_Complémentaire_Douvrin_Bourre_Pok'Heir.docx
+++ b/Dossier Technique/Dossier_Complémentaire_Douvrin_Bourre_Pok'Heir.docx
@@ -11297,15 +11297,7 @@
         <w:rPr>
           <w:rFonts w:asciiTheme="majorHAnsi" w:hAnsiTheme="majorHAnsi"/>
         </w:rPr>
-        <w:t>ecette</w:t>
-      </w:r>
-      <w:bookmarkStart w:id="23" w:name="_GoBack"/>
-      <w:bookmarkEnd w:id="23"/>
-      <w:r>
-        <w:rPr>
-          <w:rFonts w:asciiTheme="majorHAnsi" w:hAnsiTheme="majorHAnsi"/>
-        </w:rPr>
-        <w:t xml:space="preserve"> </w:t>
+        <w:t xml:space="preserve">ecette </w:t>
       </w:r>
     </w:p>
     <w:p>
@@ -11530,7 +11522,7 @@
         </w:rPr>
         <w:tab/>
       </w:r>
-      <w:bookmarkStart w:id="24" w:name="_Toc435448512"/>
+      <w:bookmarkStart w:id="23" w:name="_Toc435448512"/>
       <w:r>
         <w:rPr>
           <w:rFonts w:asciiTheme="majorHAnsi" w:hAnsiTheme="majorHAnsi"/>
@@ -11541,7 +11533,7 @@
         </w:rPr>
         <w:t>8.3.3. Workflow des anomalies</w:t>
       </w:r>
-      <w:bookmarkEnd w:id="24"/>
+      <w:bookmarkEnd w:id="23"/>
       <w:r>
         <w:rPr>
           <w:rFonts w:asciiTheme="majorHAnsi" w:hAnsiTheme="majorHAnsi"/>
@@ -11834,6 +11826,7 @@
           </w:tcPr>
           <w:p>
             <w:pPr>
+              <w:jc w:val="center"/>
               <w:rPr>
                 <w:rFonts w:asciiTheme="majorHAnsi" w:hAnsiTheme="majorHAnsi"/>
                 <w:bCs/>
@@ -11952,6 +11945,7 @@
           </w:tcPr>
           <w:p>
             <w:pPr>
+              <w:jc w:val="center"/>
               <w:rPr>
                 <w:rFonts w:asciiTheme="majorHAnsi" w:hAnsiTheme="majorHAnsi"/>
                 <w:bCs/>
@@ -12070,6 +12064,7 @@
           </w:tcPr>
           <w:p>
             <w:pPr>
+              <w:jc w:val="center"/>
               <w:rPr>
                 <w:rFonts w:asciiTheme="majorHAnsi" w:hAnsiTheme="majorHAnsi"/>
                 <w:bCs/>
@@ -12197,6 +12192,7 @@
           </w:tcPr>
           <w:p>
             <w:pPr>
+              <w:jc w:val="center"/>
               <w:rPr>
                 <w:rFonts w:asciiTheme="majorHAnsi" w:hAnsiTheme="majorHAnsi"/>
                 <w:bCs/>
@@ -12333,6 +12329,7 @@
           </w:tcPr>
           <w:p>
             <w:pPr>
+              <w:jc w:val="center"/>
               <w:rPr>
                 <w:rFonts w:asciiTheme="majorHAnsi" w:hAnsiTheme="majorHAnsi"/>
                 <w:bCs/>
@@ -12461,6 +12458,7 @@
           </w:tcPr>
           <w:p>
             <w:pPr>
+              <w:jc w:val="center"/>
               <w:rPr>
                 <w:rFonts w:asciiTheme="majorHAnsi" w:hAnsiTheme="majorHAnsi"/>
                 <w:bCs/>
@@ -12597,6 +12595,7 @@
           </w:tcPr>
           <w:p>
             <w:pPr>
+              <w:jc w:val="center"/>
               <w:rPr>
                 <w:rFonts w:asciiTheme="majorHAnsi" w:hAnsiTheme="majorHAnsi"/>
                 <w:bCs/>
@@ -12743,6 +12742,7 @@
           </w:tcPr>
           <w:p>
             <w:pPr>
+              <w:jc w:val="center"/>
               <w:rPr>
                 <w:rFonts w:asciiTheme="majorHAnsi" w:hAnsiTheme="majorHAnsi"/>
                 <w:bCs/>
@@ -12803,7 +12803,7 @@
         </w:rPr>
         <w:tab/>
       </w:r>
-      <w:bookmarkStart w:id="25" w:name="_Toc435448513"/>
+      <w:bookmarkStart w:id="24" w:name="_Toc435448513"/>
       <w:r>
         <w:rPr>
           <w:rFonts w:asciiTheme="majorHAnsi" w:hAnsiTheme="majorHAnsi"/>
@@ -12814,7 +12814,7 @@
         </w:rPr>
         <w:t>8.3.4. Processus de gestion d'anomalie</w:t>
       </w:r>
-      <w:bookmarkEnd w:id="25"/>
+      <w:bookmarkEnd w:id="24"/>
       <w:r>
         <w:rPr>
           <w:rFonts w:asciiTheme="majorHAnsi" w:hAnsiTheme="majorHAnsi"/>
@@ -12886,7 +12886,7 @@
         </w:rPr>
         <w:tab/>
       </w:r>
-      <w:bookmarkStart w:id="26" w:name="_Toc435448514"/>
+      <w:bookmarkStart w:id="25" w:name="_Toc435448514"/>
       <w:r>
         <w:rPr>
           <w:rFonts w:asciiTheme="majorHAnsi" w:hAnsiTheme="majorHAnsi"/>
@@ -12897,7 +12897,7 @@
         </w:rPr>
         <w:t>8.4. Outil de gestion des plans de test</w:t>
       </w:r>
-      <w:bookmarkEnd w:id="26"/>
+      <w:bookmarkEnd w:id="25"/>
       <w:r>
         <w:rPr>
           <w:rFonts w:asciiTheme="majorHAnsi" w:hAnsiTheme="majorHAnsi"/>
@@ -12922,7 +12922,43 @@
           <w:rFonts w:asciiTheme="majorHAnsi" w:hAnsiTheme="majorHAnsi"/>
         </w:rPr>
         <w:tab/>
-        <w:t xml:space="preserve">Une simple feuille Excel accessible par OneDrive et à modifier dans Word Online uniquement sera utilisée comme outil de management de Test. </w:t>
+        <w:t xml:space="preserve">Une simple feuille Excel accessible par </w:t>
+      </w:r>
+      <w:r>
+        <w:rPr>
+          <w:rFonts w:asciiTheme="majorHAnsi" w:hAnsiTheme="majorHAnsi"/>
+        </w:rPr>
+        <w:t>Google Tables</w:t>
+      </w:r>
+      <w:r>
+        <w:rPr>
+          <w:rFonts w:asciiTheme="majorHAnsi" w:hAnsiTheme="majorHAnsi"/>
+        </w:rPr>
+        <w:t xml:space="preserve"> et à </w:t>
+      </w:r>
+      <w:r>
+        <w:rPr>
+          <w:rFonts w:asciiTheme="majorHAnsi" w:hAnsiTheme="majorHAnsi"/>
+        </w:rPr>
+        <w:t xml:space="preserve">en </w:t>
+      </w:r>
+      <w:r>
+        <w:rPr>
+          <w:rFonts w:asciiTheme="majorHAnsi" w:hAnsiTheme="majorHAnsi"/>
+        </w:rPr>
+        <w:t>li</w:t>
+      </w:r>
+      <w:r>
+        <w:rPr>
+          <w:rFonts w:asciiTheme="majorHAnsi" w:hAnsiTheme="majorHAnsi"/>
+        </w:rPr>
+        <w:t>g</w:t>
+      </w:r>
+      <w:r>
+        <w:rPr>
+          <w:rFonts w:asciiTheme="majorHAnsi" w:hAnsiTheme="majorHAnsi"/>
+        </w:rPr>
+        <w:t xml:space="preserve">ne uniquement sera utilisée comme outil de management de Test. </w:t>
       </w:r>
     </w:p>
     <w:p>
@@ -12955,7 +12991,7 @@
           <w:szCs w:val="36"/>
         </w:rPr>
       </w:pPr>
-      <w:bookmarkStart w:id="27" w:name="_Toc435448515"/>
+      <w:bookmarkStart w:id="26" w:name="_Toc435448515"/>
     </w:p>
     <w:p>
       <w:pPr>
@@ -12983,7 +13019,7 @@
         </w:rPr>
         <w:t>9. Item Pass/Fail Criteria</w:t>
       </w:r>
-      <w:bookmarkEnd w:id="27"/>
+      <w:bookmarkEnd w:id="26"/>
     </w:p>
     <w:p>
       <w:pPr>
@@ -13074,6 +13110,17 @@
     </w:p>
     <w:p>
       <w:pPr>
+        <w:autoSpaceDE w:val="0"/>
+        <w:autoSpaceDN w:val="0"/>
+        <w:adjustRightInd w:val="0"/>
+        <w:rPr>
+          <w:rFonts w:asciiTheme="majorHAnsi" w:hAnsiTheme="majorHAnsi"/>
+          <w:szCs w:val="24"/>
+        </w:rPr>
+      </w:pPr>
+    </w:p>
+    <w:p>
+      <w:pPr>
         <w:spacing w:before="240" w:after="240"/>
         <w:outlineLvl w:val="0"/>
         <w:rPr>
@@ -13086,7 +13133,7 @@
           <w:szCs w:val="36"/>
         </w:rPr>
       </w:pPr>
-      <w:bookmarkStart w:id="28" w:name="_Toc435448516"/>
+      <w:bookmarkStart w:id="27" w:name="_Toc435448516"/>
       <w:r>
         <w:rPr>
           <w:rFonts w:asciiTheme="majorHAnsi" w:hAnsiTheme="majorHAnsi"/>
@@ -13097,9 +13144,10 @@
           <w:sz w:val="36"/>
           <w:szCs w:val="36"/>
         </w:rPr>
+        <w:lastRenderedPageBreak/>
         <w:t>10. Suspension Criteria and Resumption Requirements</w:t>
       </w:r>
-      <w:bookmarkEnd w:id="28"/>
+      <w:bookmarkEnd w:id="27"/>
     </w:p>
     <w:p>
       <w:pPr>
@@ -13555,7 +13603,7 @@
           <w:szCs w:val="36"/>
         </w:rPr>
       </w:pPr>
-      <w:bookmarkStart w:id="29" w:name="_Toc435448517"/>
+      <w:bookmarkStart w:id="28" w:name="_Toc435448517"/>
       <w:r>
         <w:rPr>
           <w:rFonts w:asciiTheme="majorHAnsi" w:hAnsiTheme="majorHAnsi"/>
@@ -13566,27 +13614,42 @@
           <w:sz w:val="36"/>
           <w:szCs w:val="36"/>
         </w:rPr>
+        <w:lastRenderedPageBreak/>
         <w:t>11. Test Deliverables</w:t>
       </w:r>
-      <w:bookmarkEnd w:id="29"/>
-    </w:p>
-    <w:p>
-      <w:pPr>
-        <w:rPr>
-          <w:rFonts w:asciiTheme="majorHAnsi" w:hAnsiTheme="majorHAnsi"/>
-          <w:bCs/>
-          <w:kern w:val="36"/>
-          <w:szCs w:val="24"/>
-        </w:rPr>
-      </w:pPr>
-      <w:r>
-        <w:rPr>
-          <w:rFonts w:asciiTheme="majorHAnsi" w:hAnsiTheme="majorHAnsi"/>
-          <w:bCs/>
-          <w:kern w:val="36"/>
-          <w:szCs w:val="24"/>
-        </w:rPr>
-        <w:lastRenderedPageBreak/>
+      <w:bookmarkEnd w:id="28"/>
+    </w:p>
+    <w:p>
+      <w:pPr>
+        <w:spacing w:before="240" w:after="240"/>
+        <w:outlineLvl w:val="0"/>
+        <w:rPr>
+          <w:rFonts w:asciiTheme="majorHAnsi" w:hAnsiTheme="majorHAnsi"/>
+          <w:b/>
+          <w:bCs/>
+          <w:color w:val="548DD4" w:themeColor="text2" w:themeTint="99"/>
+          <w:kern w:val="36"/>
+          <w:sz w:val="36"/>
+          <w:szCs w:val="36"/>
+        </w:rPr>
+      </w:pPr>
+    </w:p>
+    <w:p>
+      <w:pPr>
+        <w:rPr>
+          <w:rFonts w:asciiTheme="majorHAnsi" w:hAnsiTheme="majorHAnsi"/>
+          <w:bCs/>
+          <w:kern w:val="36"/>
+          <w:szCs w:val="24"/>
+        </w:rPr>
+      </w:pPr>
+      <w:r>
+        <w:rPr>
+          <w:rFonts w:asciiTheme="majorHAnsi" w:hAnsiTheme="majorHAnsi"/>
+          <w:bCs/>
+          <w:kern w:val="36"/>
+          <w:szCs w:val="24"/>
+        </w:rPr>
         <w:tab/>
         <w:t>Selon les différentes phases de tests, les documents listés ci-dessous constitueront les livrables de tests remis au client :</w:t>
       </w:r>
@@ -13995,6 +14058,16 @@
         </w:rPr>
         <w:t>Les maquettes du design des fonctionnalités produites à la suite des résultats de tests ergonomiques</w:t>
       </w:r>
+      <w:r>
+        <w:rPr>
+          <w:rFonts w:asciiTheme="majorHAnsi" w:eastAsia="Times New Roman" w:hAnsiTheme="majorHAnsi"/>
+          <w:bCs/>
+          <w:kern w:val="36"/>
+          <w:sz w:val="24"/>
+          <w:szCs w:val="24"/>
+        </w:rPr>
+        <w:t>.</w:t>
+      </w:r>
     </w:p>
     <w:p>
       <w:pPr>
@@ -14271,6 +14344,22 @@
     </w:p>
     <w:p>
       <w:pPr>
+        <w:pStyle w:val="Paragraphedeliste"/>
+        <w:spacing w:after="200" w:line="276" w:lineRule="auto"/>
+        <w:contextualSpacing/>
+        <w:jc w:val="both"/>
+        <w:rPr>
+          <w:rFonts w:asciiTheme="majorHAnsi" w:eastAsia="Times New Roman" w:hAnsiTheme="majorHAnsi"/>
+          <w:b/>
+          <w:bCs/>
+          <w:kern w:val="36"/>
+          <w:sz w:val="24"/>
+          <w:szCs w:val="24"/>
+        </w:rPr>
+      </w:pPr>
+    </w:p>
+    <w:p>
+      <w:pPr>
         <w:spacing w:before="240" w:after="240"/>
         <w:outlineLvl w:val="0"/>
         <w:rPr>
@@ -14283,7 +14372,7 @@
           <w:szCs w:val="36"/>
         </w:rPr>
       </w:pPr>
-      <w:bookmarkStart w:id="30" w:name="_Toc435448518"/>
+      <w:bookmarkStart w:id="29" w:name="_Toc435448518"/>
       <w:r>
         <w:rPr>
           <w:rFonts w:asciiTheme="majorHAnsi" w:hAnsiTheme="majorHAnsi"/>
@@ -14294,9 +14383,10 @@
           <w:sz w:val="36"/>
           <w:szCs w:val="36"/>
         </w:rPr>
+        <w:lastRenderedPageBreak/>
         <w:t>12. Remaining Test Tasks</w:t>
       </w:r>
-      <w:bookmarkEnd w:id="30"/>
+      <w:bookmarkEnd w:id="29"/>
     </w:p>
     <w:p>
       <w:pPr>
@@ -14362,7 +14452,6 @@
         <w:rPr>
           <w:rFonts w:asciiTheme="majorHAnsi" w:hAnsiTheme="majorHAnsi"/>
         </w:rPr>
-        <w:lastRenderedPageBreak/>
         <w:tab/>
         <w:t xml:space="preserve">Les fonctions qui restent donc à tester sont les fonctions qui sont explicitées dans la partie 7 "Features not to be tested". Il y a : </w:t>
       </w:r>
@@ -14425,7 +14514,15 @@
           <w:rFonts w:asciiTheme="majorHAnsi" w:hAnsiTheme="majorHAnsi"/>
           <w:szCs w:val="24"/>
         </w:rPr>
-        <w:t xml:space="preserve"> La gestion de la charge revient à l’hébergeur du site sélectionné par l’association.</w:t>
+        <w:t xml:space="preserve"> </w:t>
+      </w:r>
+      <w:r>
+        <w:rPr>
+          <w:rFonts w:asciiTheme="majorHAnsi" w:hAnsiTheme="majorHAnsi"/>
+          <w:sz w:val="24"/>
+          <w:szCs w:val="24"/>
+        </w:rPr>
+        <w:t>La gestion de la charge revient à l’hébergeur du site sélectionné par l’association.</w:t>
       </w:r>
     </w:p>
     <w:p>
@@ -14442,7 +14539,7 @@
           <w:szCs w:val="36"/>
         </w:rPr>
       </w:pPr>
-      <w:bookmarkStart w:id="31" w:name="_Toc435448519"/>
+      <w:bookmarkStart w:id="30" w:name="_Toc435448519"/>
       <w:r>
         <w:rPr>
           <w:rFonts w:asciiTheme="majorHAnsi" w:hAnsiTheme="majorHAnsi"/>
@@ -14455,7 +14552,7 @@
         </w:rPr>
         <w:t>13. Environmental Needs</w:t>
       </w:r>
-      <w:bookmarkEnd w:id="31"/>
+      <w:bookmarkEnd w:id="30"/>
     </w:p>
     <w:p>
       <w:pPr>
@@ -14531,16 +14628,81 @@
           <w:kern w:val="36"/>
           <w:szCs w:val="24"/>
         </w:rPr>
-        <w:t xml:space="preserve"> ou Amazon) : Heroku étant gratuit et la possibilité d’obtention de 100Go utilisable chez Amazon à l’année ne nécessite pas de budget. Ainsi, tous les testeurs pourront y avoir accès moyennant la connaissance du nom de l’app </w:t>
-      </w:r>
-      <w:r>
-        <w:rPr>
-          <w:rFonts w:asciiTheme="majorHAnsi" w:hAnsiTheme="majorHAnsi"/>
-          <w:bCs/>
-          <w:kern w:val="36"/>
-          <w:szCs w:val="24"/>
-        </w:rPr>
-        <w:t>hébergée</w:t>
+        <w:t xml:space="preserve"> ou Amazon) : Heroku étant gratui</w:t>
+      </w:r>
+      <w:r>
+        <w:rPr>
+          <w:rFonts w:asciiTheme="majorHAnsi" w:hAnsiTheme="majorHAnsi"/>
+          <w:bCs/>
+          <w:kern w:val="36"/>
+          <w:szCs w:val="24"/>
+        </w:rPr>
+        <w:t xml:space="preserve">t, il ne nécessite pas de budget pour cette année, de plus il possède un serveur Européen </w:t>
+      </w:r>
+      <w:r>
+        <w:rPr>
+          <w:rFonts w:asciiTheme="majorHAnsi" w:hAnsiTheme="majorHAnsi"/>
+          <w:bCs/>
+          <w:kern w:val="36"/>
+          <w:szCs w:val="24"/>
+        </w:rPr>
+        <w:t xml:space="preserve">et la possibilité </w:t>
+      </w:r>
+      <w:r>
+        <w:rPr>
+          <w:rFonts w:asciiTheme="majorHAnsi" w:hAnsiTheme="majorHAnsi"/>
+          <w:bCs/>
+          <w:kern w:val="36"/>
+          <w:szCs w:val="24"/>
+        </w:rPr>
+        <w:t>de collaborer avec git jusqu’à 5 personnes</w:t>
+      </w:r>
+      <w:r>
+        <w:rPr>
+          <w:rFonts w:asciiTheme="majorHAnsi" w:hAnsiTheme="majorHAnsi"/>
+          <w:bCs/>
+          <w:kern w:val="36"/>
+          <w:szCs w:val="24"/>
+        </w:rPr>
+        <w:t>. Ainsi, tous les</w:t>
+      </w:r>
+      <w:bookmarkStart w:id="31" w:name="_GoBack"/>
+      <w:bookmarkEnd w:id="31"/>
+      <w:r>
+        <w:rPr>
+          <w:rFonts w:asciiTheme="majorHAnsi" w:hAnsiTheme="majorHAnsi"/>
+          <w:bCs/>
+          <w:kern w:val="36"/>
+          <w:szCs w:val="24"/>
+        </w:rPr>
+        <w:t xml:space="preserve"> testeurs pourront y avoir accès moyennant la connaissance du nom de </w:t>
+      </w:r>
+      <w:r>
+        <w:rPr>
+          <w:rFonts w:asciiTheme="majorHAnsi" w:hAnsiTheme="majorHAnsi"/>
+          <w:bCs/>
+          <w:kern w:val="36"/>
+          <w:szCs w:val="24"/>
+        </w:rPr>
+        <w:t>domaine du site</w:t>
+      </w:r>
+      <w:r>
+        <w:rPr>
+          <w:rFonts w:asciiTheme="majorHAnsi" w:hAnsiTheme="majorHAnsi"/>
+          <w:bCs/>
+          <w:kern w:val="36"/>
+          <w:szCs w:val="24"/>
+        </w:rPr>
+        <w:t xml:space="preserve"> </w:t>
+      </w:r>
+      <w:r>
+        <w:rPr>
+          <w:rFonts w:asciiTheme="majorHAnsi" w:hAnsiTheme="majorHAnsi"/>
+          <w:bCs/>
+          <w:kern w:val="36"/>
+          <w:szCs w:val="24"/>
+        </w:rPr>
+        <w:t>hébergé</w:t>
       </w:r>
       <w:r>
         <w:rPr>
@@ -14645,14 +14807,16 @@
           <w:kern w:val="36"/>
           <w:szCs w:val="24"/>
         </w:rPr>
-        <w:t xml:space="preserve">L’utilisation de l’objet sera testée par le </w:t>
-      </w:r>
-      <w:r>
-        <w:rPr>
-          <w:rFonts w:asciiTheme="majorHAnsi" w:hAnsiTheme="majorHAnsi"/>
-          <w:szCs w:val="24"/>
-        </w:rPr>
-        <w:t>Club Persévérante pont sur Yonne.</w:t>
+        <w:t xml:space="preserve">L’utilisation de l’objet sera testée </w:t>
+      </w:r>
+      <w:r>
+        <w:rPr>
+          <w:rFonts w:asciiTheme="majorHAnsi" w:hAnsiTheme="majorHAnsi"/>
+          <w:bCs/>
+          <w:kern w:val="36"/>
+          <w:szCs w:val="24"/>
+        </w:rPr>
+        <w:t>par l’association de poker Pok’Heir Hei.</w:t>
       </w:r>
     </w:p>
     <w:p>
@@ -14767,6 +14931,7 @@
           <w:rFonts w:asciiTheme="majorHAnsi" w:hAnsiTheme="majorHAnsi"/>
           <w:szCs w:val="24"/>
         </w:rPr>
+        <w:lastRenderedPageBreak/>
         <w:t xml:space="preserve">Légende -&gt; </w:t>
       </w:r>
       <w:r>
@@ -14950,7 +15115,6 @@
                 <w:sz w:val="28"/>
                 <w:szCs w:val="28"/>
               </w:rPr>
-              <w:lastRenderedPageBreak/>
               <w:t>RACI Tests App BTW</w:t>
             </w:r>
           </w:p>
@@ -16196,7 +16360,16 @@
                 <w:b/>
                 <w:szCs w:val="24"/>
               </w:rPr>
-              <w:t>Définition des livrables du processus de tests</w:t>
+              <w:t xml:space="preserve">Définition des livrables du </w:t>
+            </w:r>
+            <w:r>
+              <w:rPr>
+                <w:rFonts w:asciiTheme="majorHAnsi" w:hAnsiTheme="majorHAnsi"/>
+                <w:b/>
+                <w:szCs w:val="24"/>
+              </w:rPr>
+              <w:lastRenderedPageBreak/>
+              <w:t>processus de tests</w:t>
             </w:r>
           </w:p>
         </w:tc>
@@ -16217,6 +16390,7 @@
                 <w:rFonts w:asciiTheme="majorHAnsi" w:hAnsiTheme="majorHAnsi"/>
                 <w:szCs w:val="24"/>
               </w:rPr>
+              <w:lastRenderedPageBreak/>
               <w:t>A</w:t>
             </w:r>
           </w:p>
@@ -16456,7 +16630,6 @@
                 <w:b/>
                 <w:szCs w:val="24"/>
               </w:rPr>
-              <w:lastRenderedPageBreak/>
               <w:t>Conception des cas de tests</w:t>
             </w:r>
           </w:p>
@@ -18011,7 +18184,6 @@
           <w:rFonts w:asciiTheme="majorHAnsi" w:hAnsiTheme="majorHAnsi"/>
           <w:szCs w:val="24"/>
         </w:rPr>
-        <w:lastRenderedPageBreak/>
         <w:t xml:space="preserve">On pourra aussi noter qu’étant étudiants, divers facteurs peuvent survenir </w:t>
       </w:r>
       <w:r>
@@ -18371,7 +18543,6 @@
           <w:rFonts w:asciiTheme="majorHAnsi" w:hAnsiTheme="majorHAnsi"/>
           <w:szCs w:val="24"/>
         </w:rPr>
-        <w:lastRenderedPageBreak/>
         <w:t xml:space="preserve">- </w:t>
       </w:r>
       <w:r>
@@ -18784,7 +18955,7 @@
               <w:noProof/>
               <w:sz w:val="16"/>
             </w:rPr>
-            <w:t>22</w:t>
+            <w:t>20</w:t>
           </w:r>
           <w:r>
             <w:rPr>
@@ -23207,7 +23378,7 @@
 </file>
 
 <file path=customXml/itemProps1.xml><?xml version="1.0" encoding="utf-8"?>
-<ds:datastoreItem xmlns:ds="http://schemas.openxmlformats.org/officeDocument/2006/customXml" ds:itemID="{38C8678A-5108-4CAB-BFA3-139DCE24356E}">
+<ds:datastoreItem xmlns:ds="http://schemas.openxmlformats.org/officeDocument/2006/customXml" ds:itemID="{B28F6705-6F54-446C-8121-2777D56ABB6C}">
   <ds:schemaRefs>
     <ds:schemaRef ds:uri="http://schemas.openxmlformats.org/officeDocument/2006/bibliography"/>
   </ds:schemaRefs>

</xml_diff>

<commit_message>
Petites modifications du dossier complémentaire
</commit_message>
<xml_diff>
--- a/Dossier Technique/Dossier_Complémentaire_Douvrin_Bourre_Pok'Heir.docx
+++ b/Dossier Technique/Dossier_Complémentaire_Douvrin_Bourre_Pok'Heir.docx
@@ -14663,7 +14663,17 @@
                 <w:szCs w:val="22"/>
                 <w:shd w:val="clear" w:color="auto" w:fill="DBDBDB"/>
               </w:rPr>
-              <w:t>0%</w:t>
+              <w:t>100</w:t>
+            </w:r>
+            <w:r>
+              <w:rPr>
+                <w:rFonts w:ascii="Calibri" w:hAnsi="Calibri"/>
+                <w:color w:val="000000"/>
+                <w:sz w:val="22"/>
+                <w:szCs w:val="22"/>
+                <w:shd w:val="clear" w:color="auto" w:fill="DBDBDB"/>
+              </w:rPr>
+              <w:t>%</w:t>
             </w:r>
           </w:p>
         </w:tc>
@@ -14893,7 +14903,17 @@
                 <w:szCs w:val="22"/>
                 <w:shd w:val="clear" w:color="auto" w:fill="DBDBDB"/>
               </w:rPr>
-              <w:t>0%</w:t>
+              <w:t>100</w:t>
+            </w:r>
+            <w:r>
+              <w:rPr>
+                <w:rFonts w:ascii="Calibri" w:hAnsi="Calibri"/>
+                <w:color w:val="000000"/>
+                <w:sz w:val="22"/>
+                <w:szCs w:val="22"/>
+                <w:shd w:val="clear" w:color="auto" w:fill="DBDBDB"/>
+              </w:rPr>
+              <w:t>%</w:t>
             </w:r>
           </w:p>
         </w:tc>
@@ -25449,8 +25469,6 @@
         </w:rPr>
         <w:t>de correction</w:t>
       </w:r>
-      <w:bookmarkStart w:id="22" w:name="_GoBack"/>
-      <w:bookmarkEnd w:id="22"/>
       <w:r>
         <w:rPr>
           <w:rFonts w:asciiTheme="majorHAnsi" w:eastAsia="Times New Roman" w:hAnsiTheme="majorHAnsi"/>
@@ -25757,7 +25775,7 @@
           <w:szCs w:val="36"/>
         </w:rPr>
       </w:pPr>
-      <w:bookmarkStart w:id="23" w:name="_Toc435448518"/>
+      <w:bookmarkStart w:id="22" w:name="_Toc435448518"/>
       <w:r>
         <w:rPr>
           <w:rFonts w:asciiTheme="majorHAnsi" w:hAnsiTheme="majorHAnsi"/>
@@ -25770,7 +25788,7 @@
         </w:rPr>
         <w:t>12. Remaining Test Tasks</w:t>
       </w:r>
-      <w:bookmarkEnd w:id="23"/>
+      <w:bookmarkEnd w:id="22"/>
     </w:p>
     <w:p>
       <w:pPr>
@@ -25971,7 +25989,7 @@
           <w:szCs w:val="36"/>
         </w:rPr>
       </w:pPr>
-      <w:bookmarkStart w:id="24" w:name="_Toc435448519"/>
+      <w:bookmarkStart w:id="23" w:name="_Toc435448519"/>
       <w:r>
         <w:rPr>
           <w:rFonts w:asciiTheme="majorHAnsi" w:hAnsiTheme="majorHAnsi"/>
@@ -25984,7 +26002,7 @@
         </w:rPr>
         <w:t>13. Environmental Needs</w:t>
       </w:r>
-      <w:bookmarkEnd w:id="24"/>
+      <w:bookmarkEnd w:id="23"/>
     </w:p>
     <w:p>
       <w:pPr>
@@ -26190,7 +26208,7 @@
           <w:szCs w:val="36"/>
         </w:rPr>
       </w:pPr>
-      <w:bookmarkStart w:id="25" w:name="_Toc435448520"/>
+      <w:bookmarkStart w:id="24" w:name="_Toc435448520"/>
       <w:r>
         <w:rPr>
           <w:rFonts w:asciiTheme="majorHAnsi" w:hAnsiTheme="majorHAnsi"/>
@@ -26203,7 +26221,7 @@
         </w:rPr>
         <w:t>14. Staffing and Training Needs</w:t>
       </w:r>
-      <w:bookmarkEnd w:id="25"/>
+      <w:bookmarkEnd w:id="24"/>
     </w:p>
     <w:p>
       <w:pPr>
@@ -26356,7 +26374,7 @@
           <w:szCs w:val="36"/>
         </w:rPr>
       </w:pPr>
-      <w:bookmarkStart w:id="26" w:name="_Toc435448521"/>
+      <w:bookmarkStart w:id="25" w:name="_Toc435448521"/>
       <w:r>
         <w:rPr>
           <w:rFonts w:asciiTheme="majorHAnsi" w:hAnsiTheme="majorHAnsi"/>
@@ -26370,7 +26388,7 @@
         <w:lastRenderedPageBreak/>
         <w:t>15. Responsibilities</w:t>
       </w:r>
-      <w:bookmarkEnd w:id="26"/>
+      <w:bookmarkEnd w:id="25"/>
     </w:p>
     <w:p>
       <w:pPr>
@@ -28495,7 +28513,7 @@
           <w:szCs w:val="36"/>
         </w:rPr>
       </w:pPr>
-      <w:bookmarkStart w:id="27" w:name="_Toc435448522"/>
+      <w:bookmarkStart w:id="26" w:name="_Toc435448522"/>
       <w:r>
         <w:rPr>
           <w:rFonts w:asciiTheme="majorHAnsi" w:hAnsiTheme="majorHAnsi"/>
@@ -28508,7 +28526,7 @@
         </w:rPr>
         <w:t>16. Schedule</w:t>
       </w:r>
-      <w:bookmarkEnd w:id="27"/>
+      <w:bookmarkEnd w:id="26"/>
     </w:p>
     <w:p>
       <w:pPr>
@@ -29491,6 +29509,7 @@
                 <w:szCs w:val="24"/>
               </w:rPr>
             </w:pPr>
+            <w:bookmarkStart w:id="27" w:name="_GoBack" w:colFirst="3" w:colLast="3"/>
             <w:r>
               <w:rPr>
                 <w:rFonts w:asciiTheme="majorHAnsi" w:hAnsiTheme="majorHAnsi"/>
@@ -29559,11 +29578,14 @@
         </w:tc>
         <w:tc>
           <w:tcPr>
-            <w:tcW w:w="1037" w:type="pct"/>
+            <w:tcW w:w="2073" w:type="pct"/>
+            <w:gridSpan w:val="2"/>
             <w:shd w:val="clear" w:color="auto" w:fill="FF0000"/>
-          </w:tcPr>
-          <w:p>
-            <w:pPr>
+            <w:vAlign w:val="center"/>
+          </w:tcPr>
+          <w:p>
+            <w:pPr>
+              <w:jc w:val="center"/>
               <w:rPr>
                 <w:rFonts w:asciiTheme="majorHAnsi" w:hAnsiTheme="majorHAnsi"/>
                 <w:b/>
@@ -29572,15 +29594,7 @@
                 <w:szCs w:val="24"/>
               </w:rPr>
             </w:pPr>
-          </w:p>
-        </w:tc>
-        <w:tc>
-          <w:tcPr>
-            <w:tcW w:w="1036" w:type="pct"/>
-            <w:shd w:val="clear" w:color="auto" w:fill="FF0000"/>
-          </w:tcPr>
-          <w:p>
-            <w:pPr>
+            <w:r>
               <w:rPr>
                 <w:rFonts w:asciiTheme="majorHAnsi" w:hAnsiTheme="majorHAnsi"/>
                 <w:b/>
@@ -29588,20 +29602,12 @@
                 <w:kern w:val="36"/>
                 <w:szCs w:val="24"/>
               </w:rPr>
-            </w:pPr>
-            <w:r>
-              <w:rPr>
-                <w:rFonts w:asciiTheme="majorHAnsi" w:hAnsiTheme="majorHAnsi"/>
-                <w:b/>
-                <w:bCs/>
-                <w:kern w:val="36"/>
-                <w:szCs w:val="24"/>
-              </w:rPr>
               <w:t>Pas commencé</w:t>
             </w:r>
           </w:p>
         </w:tc>
       </w:tr>
+      <w:bookmarkEnd w:id="27"/>
     </w:tbl>
     <w:p>
       <w:pPr>
@@ -30614,7 +30620,7 @@
               <w:noProof/>
               <w:sz w:val="16"/>
             </w:rPr>
-            <w:t>20</w:t>
+            <w:t>21</w:t>
           </w:r>
           <w:r>
             <w:rPr>
@@ -30839,6 +30845,7 @@
               <w:dataBinding w:prefixMappings="xmlns:ns0='http://schemas.openxmlformats.org/package/2006/metadata/core-properties' xmlns:ns1='http://purl.org/dc/elements/1.1/'" w:xpath="/ns0:coreProperties[1]/ns1:title[1]" w:storeItemID="{6C3C8BC8-F283-45AE-878A-BAB7291924A1}"/>
               <w:text/>
             </w:sdtPr>
+            <w:sdtEndPr/>
             <w:sdtContent>
               <w:r>
                 <w:rPr>
@@ -31136,6 +31143,7 @@
               <w:dataBinding w:prefixMappings="xmlns:ns0='http://schemas.openxmlformats.org/package/2006/metadata/core-properties' xmlns:ns1='http://purl.org/dc/elements/1.1/'" w:xpath="/ns0:coreProperties[1]/ns1:title[1]" w:storeItemID="{6C3C8BC8-F283-45AE-878A-BAB7291924A1}"/>
               <w:text/>
             </w:sdtPr>
+            <w:sdtEndPr/>
             <w:sdtContent>
               <w:r>
                 <w:rPr>
@@ -35383,7 +35391,7 @@
 </file>
 
 <file path=customXml/itemProps1.xml><?xml version="1.0" encoding="utf-8"?>
-<ds:datastoreItem xmlns:ds="http://schemas.openxmlformats.org/officeDocument/2006/customXml" ds:itemID="{AA73716E-56AF-4E9A-B518-D2EFBD7950B5}">
+<ds:datastoreItem xmlns:ds="http://schemas.openxmlformats.org/officeDocument/2006/customXml" ds:itemID="{A63E8962-3A45-4684-8246-F40240FCA76D}">
   <ds:schemaRefs>
     <ds:schemaRef ds:uri="http://schemas.openxmlformats.org/officeDocument/2006/bibliography"/>
   </ds:schemaRefs>

</xml_diff>

<commit_message>
pdf et maj sommaire
</commit_message>
<xml_diff>
--- a/Dossier Technique/Dossier_Complémentaire_Douvrin_Bourre_Pok'Heir.docx
+++ b/Dossier Technique/Dossier_Complémentaire_Douvrin_Bourre_Pok'Heir.docx
@@ -16117,6 +16117,8 @@
           <w:tab w:val="center" w:pos="-284"/>
         </w:tabs>
       </w:pPr>
+      <w:bookmarkStart w:id="4" w:name="_GoBack"/>
+      <w:bookmarkEnd w:id="4"/>
     </w:p>
     <w:p>
       <w:pPr>
@@ -16130,13 +16132,13 @@
         </w:tabs>
         <w:ind w:left="567" w:hanging="720"/>
       </w:pPr>
-      <w:bookmarkStart w:id="4" w:name="_Toc499994357"/>
+      <w:bookmarkStart w:id="5" w:name="_Toc499994357"/>
       <w:bookmarkEnd w:id="3"/>
       <w:r>
         <w:lastRenderedPageBreak/>
         <w:t>Planification détaillée des différentes fonctionnalités</w:t>
       </w:r>
-      <w:bookmarkEnd w:id="4"/>
+      <w:bookmarkEnd w:id="5"/>
     </w:p>
     <w:p>
       <w:pPr>
@@ -17339,7 +17341,7 @@
         </w:tabs>
         <w:ind w:left="567" w:hanging="720"/>
       </w:pPr>
-      <w:bookmarkStart w:id="5" w:name="_Toc499994358"/>
+      <w:bookmarkStart w:id="6" w:name="_Toc499994358"/>
       <w:r>
         <w:lastRenderedPageBreak/>
         <w:t>Plan de test</w:t>
@@ -17347,7 +17349,7 @@
       <w:r>
         <w:t xml:space="preserve"> du projet</w:t>
       </w:r>
-      <w:bookmarkEnd w:id="5"/>
+      <w:bookmarkEnd w:id="6"/>
     </w:p>
     <w:p>
       <w:pPr>
@@ -17871,8 +17873,8 @@
           <w:szCs w:val="36"/>
         </w:rPr>
       </w:pPr>
-      <w:bookmarkStart w:id="6" w:name="_Information_de_Gestion"/>
-      <w:bookmarkEnd w:id="6"/>
+      <w:bookmarkStart w:id="7" w:name="_Information_de_Gestion"/>
+      <w:bookmarkEnd w:id="7"/>
     </w:p>
     <w:p/>
     <w:p/>
@@ -18021,7 +18023,7 @@
             <w:webHidden/>
             <w:szCs w:val="24"/>
           </w:rPr>
-          <w:t>3</w:t>
+          <w:t>11</w:t>
         </w:r>
         <w:r>
           <w:rPr>
@@ -18110,7 +18112,7 @@
             <w:webHidden/>
             <w:szCs w:val="24"/>
           </w:rPr>
-          <w:t>3</w:t>
+          <w:t>11</w:t>
         </w:r>
         <w:r>
           <w:rPr>
@@ -18199,7 +18201,7 @@
             <w:webHidden/>
             <w:szCs w:val="24"/>
           </w:rPr>
-          <w:t>4</w:t>
+          <w:t>12</w:t>
         </w:r>
         <w:r>
           <w:rPr>
@@ -18288,7 +18290,7 @@
             <w:webHidden/>
             <w:szCs w:val="24"/>
           </w:rPr>
-          <w:t>4</w:t>
+          <w:t>12</w:t>
         </w:r>
         <w:r>
           <w:rPr>
@@ -18377,7 +18379,7 @@
             <w:webHidden/>
             <w:szCs w:val="24"/>
           </w:rPr>
-          <w:t>4</w:t>
+          <w:t>13</w:t>
         </w:r>
         <w:r>
           <w:rPr>
@@ -18466,7 +18468,7 @@
             <w:webHidden/>
             <w:szCs w:val="24"/>
           </w:rPr>
-          <w:t>6</w:t>
+          <w:t>13</w:t>
         </w:r>
         <w:r>
           <w:rPr>
@@ -18555,7 +18557,7 @@
             <w:webHidden/>
             <w:szCs w:val="24"/>
           </w:rPr>
-          <w:t>7</w:t>
+          <w:t>14</w:t>
         </w:r>
         <w:r>
           <w:rPr>
@@ -18644,7 +18646,7 @@
             <w:webHidden/>
             <w:szCs w:val="24"/>
           </w:rPr>
-          <w:t>7</w:t>
+          <w:t>15</w:t>
         </w:r>
         <w:r>
           <w:rPr>
@@ -18733,7 +18735,7 @@
             <w:webHidden/>
             <w:szCs w:val="24"/>
           </w:rPr>
-          <w:t>12</w:t>
+          <w:t>17</w:t>
         </w:r>
         <w:r>
           <w:rPr>
@@ -18822,7 +18824,7 @@
             <w:webHidden/>
             <w:szCs w:val="24"/>
           </w:rPr>
-          <w:t>13</w:t>
+          <w:t>17</w:t>
         </w:r>
         <w:r>
           <w:rPr>
@@ -18911,7 +18913,7 @@
             <w:webHidden/>
             <w:szCs w:val="24"/>
           </w:rPr>
-          <w:t>14</w:t>
+          <w:t>18</w:t>
         </w:r>
         <w:r>
           <w:rPr>
@@ -19000,7 +19002,7 @@
             <w:webHidden/>
             <w:szCs w:val="24"/>
           </w:rPr>
-          <w:t>15</w:t>
+          <w:t>19</w:t>
         </w:r>
         <w:r>
           <w:rPr>
@@ -19089,7 +19091,7 @@
             <w:webHidden/>
             <w:szCs w:val="24"/>
           </w:rPr>
-          <w:t>15</w:t>
+          <w:t>19</w:t>
         </w:r>
         <w:r>
           <w:rPr>
@@ -19178,7 +19180,7 @@
             <w:webHidden/>
             <w:szCs w:val="24"/>
           </w:rPr>
-          <w:t>16</w:t>
+          <w:t>19</w:t>
         </w:r>
         <w:r>
           <w:rPr>
@@ -19267,7 +19269,7 @@
             <w:webHidden/>
             <w:szCs w:val="24"/>
           </w:rPr>
-          <w:t>16</w:t>
+          <w:t>20</w:t>
         </w:r>
         <w:r>
           <w:rPr>
@@ -19356,7 +19358,7 @@
             <w:webHidden/>
             <w:szCs w:val="24"/>
           </w:rPr>
-          <w:t>19</w:t>
+          <w:t>21</w:t>
         </w:r>
         <w:r>
           <w:rPr>
@@ -19445,7 +19447,7 @@
             <w:webHidden/>
             <w:szCs w:val="24"/>
           </w:rPr>
-          <w:t>20</w:t>
+          <w:t>22</w:t>
         </w:r>
         <w:r>
           <w:rPr>
@@ -19534,7 +19536,7 @@
             <w:webHidden/>
             <w:sz w:val="32"/>
           </w:rPr>
-          <w:t>21</w:t>
+          <w:t>22</w:t>
         </w:r>
         <w:r>
           <w:rPr>
@@ -19571,7 +19573,7 @@
         </w:rPr>
         <w:fldChar w:fldCharType="end"/>
       </w:r>
-      <w:bookmarkStart w:id="7" w:name="_Toc435448493"/>
+      <w:bookmarkStart w:id="8" w:name="_Toc435448493"/>
     </w:p>
     <w:p>
       <w:pPr>
@@ -19688,7 +19690,7 @@
         </w:rPr>
         <w:t>1. Test Plan identifier</w:t>
       </w:r>
-      <w:bookmarkEnd w:id="7"/>
+      <w:bookmarkEnd w:id="8"/>
     </w:p>
     <w:p>
       <w:pPr>
@@ -20063,7 +20065,7 @@
           <w:szCs w:val="36"/>
         </w:rPr>
       </w:pPr>
-      <w:bookmarkStart w:id="8" w:name="_Toc435448494"/>
+      <w:bookmarkStart w:id="9" w:name="_Toc435448494"/>
       <w:r>
         <w:rPr>
           <w:rFonts w:asciiTheme="majorHAnsi" w:hAnsiTheme="majorHAnsi"/>
@@ -20076,7 +20078,7 @@
         </w:rPr>
         <w:t>2. Références</w:t>
       </w:r>
-      <w:bookmarkEnd w:id="8"/>
+      <w:bookmarkEnd w:id="9"/>
     </w:p>
     <w:p>
       <w:pPr>
@@ -20719,7 +20721,7 @@
           <w:szCs w:val="36"/>
         </w:rPr>
       </w:pPr>
-      <w:bookmarkStart w:id="9" w:name="_Toc435448495"/>
+      <w:bookmarkStart w:id="10" w:name="_Toc435448495"/>
       <w:r>
         <w:rPr>
           <w:rFonts w:asciiTheme="majorHAnsi" w:hAnsiTheme="majorHAnsi"/>
@@ -20745,7 +20747,7 @@
         </w:rPr>
         <w:t>Introduction</w:t>
       </w:r>
-      <w:bookmarkEnd w:id="9"/>
+      <w:bookmarkEnd w:id="10"/>
     </w:p>
     <w:p>
       <w:pPr>
@@ -20913,7 +20915,7 @@
           <w:szCs w:val="36"/>
         </w:rPr>
       </w:pPr>
-      <w:bookmarkStart w:id="10" w:name="_Toc435448496"/>
+      <w:bookmarkStart w:id="11" w:name="_Toc435448496"/>
       <w:r>
         <w:rPr>
           <w:rFonts w:asciiTheme="majorHAnsi" w:hAnsiTheme="majorHAnsi"/>
@@ -20938,7 +20940,7 @@
         </w:rPr>
         <w:t>Test Items</w:t>
       </w:r>
-      <w:bookmarkEnd w:id="10"/>
+      <w:bookmarkEnd w:id="11"/>
     </w:p>
     <w:p>
       <w:pPr>
@@ -21347,7 +21349,7 @@
           <w:szCs w:val="36"/>
         </w:rPr>
       </w:pPr>
-      <w:bookmarkStart w:id="11" w:name="_Toc435448498"/>
+      <w:bookmarkStart w:id="12" w:name="_Toc435448498"/>
       <w:r>
         <w:rPr>
           <w:rFonts w:asciiTheme="majorHAnsi" w:hAnsiTheme="majorHAnsi"/>
@@ -21360,7 +21362,7 @@
         </w:rPr>
         <w:t>5. Software Risk Issues</w:t>
       </w:r>
-      <w:bookmarkEnd w:id="11"/>
+      <w:bookmarkEnd w:id="12"/>
     </w:p>
     <w:tbl>
       <w:tblPr>
@@ -21843,7 +21845,7 @@
           <w:szCs w:val="36"/>
         </w:rPr>
       </w:pPr>
-      <w:bookmarkStart w:id="12" w:name="_Toc435448499"/>
+      <w:bookmarkStart w:id="13" w:name="_Toc435448499"/>
       <w:r>
         <w:rPr>
           <w:rFonts w:asciiTheme="majorHAnsi" w:hAnsiTheme="majorHAnsi"/>
@@ -21856,7 +21858,7 @@
         </w:rPr>
         <w:t>6. Features to be tested</w:t>
       </w:r>
-      <w:bookmarkEnd w:id="12"/>
+      <w:bookmarkEnd w:id="13"/>
     </w:p>
     <w:p>
       <w:pPr>
@@ -22689,7 +22691,7 @@
           <w:szCs w:val="36"/>
         </w:rPr>
       </w:pPr>
-      <w:bookmarkStart w:id="13" w:name="_Toc435448500"/>
+      <w:bookmarkStart w:id="14" w:name="_Toc435448500"/>
     </w:p>
     <w:p>
       <w:pPr>
@@ -22719,7 +22721,7 @@
         </w:rPr>
         <w:t>7. Features not to be tested</w:t>
       </w:r>
-      <w:bookmarkEnd w:id="13"/>
+      <w:bookmarkEnd w:id="14"/>
     </w:p>
     <w:p>
       <w:pPr>
@@ -22927,7 +22929,7 @@
           <w:szCs w:val="36"/>
         </w:rPr>
       </w:pPr>
-      <w:bookmarkStart w:id="14" w:name="_Toc435448501"/>
+      <w:bookmarkStart w:id="15" w:name="_Toc435448501"/>
     </w:p>
     <w:p>
       <w:pPr>
@@ -23001,7 +23003,7 @@
         <w:lastRenderedPageBreak/>
         <w:t>8. Approach</w:t>
       </w:r>
-      <w:bookmarkEnd w:id="14"/>
+      <w:bookmarkEnd w:id="15"/>
     </w:p>
     <w:p>
       <w:pPr>
@@ -23305,7 +23307,7 @@
           <w:szCs w:val="28"/>
         </w:rPr>
       </w:pPr>
-      <w:bookmarkStart w:id="15" w:name="_Toc435448510"/>
+      <w:bookmarkStart w:id="16" w:name="_Toc435448510"/>
       <w:r>
         <w:rPr>
           <w:rFonts w:asciiTheme="majorHAnsi" w:hAnsiTheme="majorHAnsi"/>
@@ -23316,7 +23318,7 @@
         </w:rPr>
         <w:t>Outil de gestion d’anomalies</w:t>
       </w:r>
-      <w:bookmarkEnd w:id="15"/>
+      <w:bookmarkEnd w:id="16"/>
       <w:r>
         <w:rPr>
           <w:rFonts w:asciiTheme="majorHAnsi" w:hAnsiTheme="majorHAnsi"/>
@@ -23414,7 +23416,7 @@
           <w:szCs w:val="28"/>
         </w:rPr>
       </w:pPr>
-      <w:bookmarkStart w:id="16" w:name="_Toc435448511"/>
+      <w:bookmarkStart w:id="17" w:name="_Toc435448511"/>
       <w:r>
         <w:rPr>
           <w:rFonts w:asciiTheme="majorHAnsi" w:hAnsiTheme="majorHAnsi"/>
@@ -23425,7 +23427,7 @@
         </w:rPr>
         <w:t>Qualification des anomalies</w:t>
       </w:r>
-      <w:bookmarkEnd w:id="16"/>
+      <w:bookmarkEnd w:id="17"/>
       <w:r>
         <w:rPr>
           <w:rFonts w:asciiTheme="majorHAnsi" w:hAnsiTheme="majorHAnsi"/>
@@ -24210,7 +24212,7 @@
           <w:szCs w:val="28"/>
         </w:rPr>
       </w:pPr>
-      <w:bookmarkStart w:id="17" w:name="_Toc435448513"/>
+      <w:bookmarkStart w:id="18" w:name="_Toc435448513"/>
       <w:r>
         <w:rPr>
           <w:rFonts w:asciiTheme="majorHAnsi" w:hAnsiTheme="majorHAnsi"/>
@@ -24221,7 +24223,7 @@
         </w:rPr>
         <w:t>Processus de gestion d'anomalie</w:t>
       </w:r>
-      <w:bookmarkEnd w:id="17"/>
+      <w:bookmarkEnd w:id="18"/>
       <w:r>
         <w:rPr>
           <w:rFonts w:asciiTheme="majorHAnsi" w:hAnsiTheme="majorHAnsi"/>
@@ -24277,7 +24279,7 @@
           <w:szCs w:val="32"/>
         </w:rPr>
       </w:pPr>
-      <w:bookmarkStart w:id="18" w:name="_Toc435448514"/>
+      <w:bookmarkStart w:id="19" w:name="_Toc435448514"/>
       <w:r>
         <w:rPr>
           <w:rFonts w:asciiTheme="majorHAnsi" w:hAnsiTheme="majorHAnsi"/>
@@ -24288,7 +24290,7 @@
         </w:rPr>
         <w:t>Outil de gestion des plans de test</w:t>
       </w:r>
-      <w:bookmarkEnd w:id="18"/>
+      <w:bookmarkEnd w:id="19"/>
       <w:r>
         <w:rPr>
           <w:rFonts w:asciiTheme="majorHAnsi" w:hAnsiTheme="majorHAnsi"/>
@@ -24382,7 +24384,7 @@
           <w:szCs w:val="36"/>
         </w:rPr>
       </w:pPr>
-      <w:bookmarkStart w:id="19" w:name="_Toc435448515"/>
+      <w:bookmarkStart w:id="20" w:name="_Toc435448515"/>
     </w:p>
     <w:p>
       <w:pPr>
@@ -24441,7 +24443,7 @@
         <w:lastRenderedPageBreak/>
         <w:t>9. Item Pass/Fail Criteria</w:t>
       </w:r>
-      <w:bookmarkEnd w:id="19"/>
+      <w:bookmarkEnd w:id="20"/>
     </w:p>
     <w:p>
       <w:pPr>
@@ -24583,7 +24585,7 @@
           <w:szCs w:val="36"/>
         </w:rPr>
       </w:pPr>
-      <w:bookmarkStart w:id="20" w:name="_Toc435448516"/>
+      <w:bookmarkStart w:id="21" w:name="_Toc435448516"/>
       <w:r>
         <w:rPr>
           <w:rFonts w:asciiTheme="majorHAnsi" w:hAnsiTheme="majorHAnsi"/>
@@ -24596,7 +24598,7 @@
         </w:rPr>
         <w:t>10. Suspension Criteria and Resumption Requirements</w:t>
       </w:r>
-      <w:bookmarkEnd w:id="20"/>
+      <w:bookmarkEnd w:id="21"/>
     </w:p>
     <w:p>
       <w:pPr>
@@ -25046,7 +25048,7 @@
           <w:szCs w:val="36"/>
         </w:rPr>
       </w:pPr>
-      <w:bookmarkStart w:id="21" w:name="_Toc435448517"/>
+      <w:bookmarkStart w:id="22" w:name="_Toc435448517"/>
       <w:r>
         <w:rPr>
           <w:rFonts w:asciiTheme="majorHAnsi" w:hAnsiTheme="majorHAnsi"/>
@@ -25059,7 +25061,7 @@
         </w:rPr>
         <w:t>11. Test Deliverables</w:t>
       </w:r>
-      <w:bookmarkEnd w:id="21"/>
+      <w:bookmarkEnd w:id="22"/>
     </w:p>
     <w:p>
       <w:pPr>
@@ -25775,7 +25777,7 @@
           <w:szCs w:val="36"/>
         </w:rPr>
       </w:pPr>
-      <w:bookmarkStart w:id="22" w:name="_Toc435448518"/>
+      <w:bookmarkStart w:id="23" w:name="_Toc435448518"/>
       <w:r>
         <w:rPr>
           <w:rFonts w:asciiTheme="majorHAnsi" w:hAnsiTheme="majorHAnsi"/>
@@ -25788,7 +25790,7 @@
         </w:rPr>
         <w:t>12. Remaining Test Tasks</w:t>
       </w:r>
-      <w:bookmarkEnd w:id="22"/>
+      <w:bookmarkEnd w:id="23"/>
     </w:p>
     <w:p>
       <w:pPr>
@@ -25989,7 +25991,7 @@
           <w:szCs w:val="36"/>
         </w:rPr>
       </w:pPr>
-      <w:bookmarkStart w:id="23" w:name="_Toc435448519"/>
+      <w:bookmarkStart w:id="24" w:name="_Toc435448519"/>
       <w:r>
         <w:rPr>
           <w:rFonts w:asciiTheme="majorHAnsi" w:hAnsiTheme="majorHAnsi"/>
@@ -26002,7 +26004,7 @@
         </w:rPr>
         <w:t>13. Environmental Needs</w:t>
       </w:r>
-      <w:bookmarkEnd w:id="23"/>
+      <w:bookmarkEnd w:id="24"/>
     </w:p>
     <w:p>
       <w:pPr>
@@ -26208,7 +26210,7 @@
           <w:szCs w:val="36"/>
         </w:rPr>
       </w:pPr>
-      <w:bookmarkStart w:id="24" w:name="_Toc435448520"/>
+      <w:bookmarkStart w:id="25" w:name="_Toc435448520"/>
       <w:r>
         <w:rPr>
           <w:rFonts w:asciiTheme="majorHAnsi" w:hAnsiTheme="majorHAnsi"/>
@@ -26221,7 +26223,7 @@
         </w:rPr>
         <w:t>14. Staffing and Training Needs</w:t>
       </w:r>
-      <w:bookmarkEnd w:id="24"/>
+      <w:bookmarkEnd w:id="25"/>
     </w:p>
     <w:p>
       <w:pPr>
@@ -26374,7 +26376,7 @@
           <w:szCs w:val="36"/>
         </w:rPr>
       </w:pPr>
-      <w:bookmarkStart w:id="25" w:name="_Toc435448521"/>
+      <w:bookmarkStart w:id="26" w:name="_Toc435448521"/>
       <w:r>
         <w:rPr>
           <w:rFonts w:asciiTheme="majorHAnsi" w:hAnsiTheme="majorHAnsi"/>
@@ -26388,7 +26390,7 @@
         <w:lastRenderedPageBreak/>
         <w:t>15. Responsibilities</w:t>
       </w:r>
-      <w:bookmarkEnd w:id="25"/>
+      <w:bookmarkEnd w:id="26"/>
     </w:p>
     <w:p>
       <w:pPr>
@@ -28513,7 +28515,7 @@
           <w:szCs w:val="36"/>
         </w:rPr>
       </w:pPr>
-      <w:bookmarkStart w:id="26" w:name="_Toc435448522"/>
+      <w:bookmarkStart w:id="27" w:name="_Toc435448522"/>
       <w:r>
         <w:rPr>
           <w:rFonts w:asciiTheme="majorHAnsi" w:hAnsiTheme="majorHAnsi"/>
@@ -28526,7 +28528,7 @@
         </w:rPr>
         <w:t>16. Schedule</w:t>
       </w:r>
-      <w:bookmarkEnd w:id="26"/>
+      <w:bookmarkEnd w:id="27"/>
     </w:p>
     <w:p>
       <w:pPr>
@@ -29509,7 +29511,6 @@
                 <w:szCs w:val="24"/>
               </w:rPr>
             </w:pPr>
-            <w:bookmarkStart w:id="27" w:name="_GoBack" w:colFirst="3" w:colLast="3"/>
             <w:r>
               <w:rPr>
                 <w:rFonts w:asciiTheme="majorHAnsi" w:hAnsiTheme="majorHAnsi"/>
@@ -29607,7 +29608,6 @@
           </w:p>
         </w:tc>
       </w:tr>
-      <w:bookmarkEnd w:id="27"/>
     </w:tbl>
     <w:p>
       <w:pPr>
@@ -30620,7 +30620,7 @@
               <w:noProof/>
               <w:sz w:val="16"/>
             </w:rPr>
-            <w:t>21</w:t>
+            <w:t>20</w:t>
           </w:r>
           <w:r>
             <w:rPr>
@@ -30750,7 +30750,7 @@
               <w:noProof/>
               <w:sz w:val="16"/>
             </w:rPr>
-            <w:t>5</w:t>
+            <w:t>22</w:t>
           </w:r>
           <w:r>
             <w:rPr>
@@ -35391,7 +35391,7 @@
 </file>
 
 <file path=customXml/itemProps1.xml><?xml version="1.0" encoding="utf-8"?>
-<ds:datastoreItem xmlns:ds="http://schemas.openxmlformats.org/officeDocument/2006/customXml" ds:itemID="{A63E8962-3A45-4684-8246-F40240FCA76D}">
+<ds:datastoreItem xmlns:ds="http://schemas.openxmlformats.org/officeDocument/2006/customXml" ds:itemID="{73C55369-00BC-4764-B203-DFA9EBFE26BA}">
   <ds:schemaRefs>
     <ds:schemaRef ds:uri="http://schemas.openxmlformats.org/officeDocument/2006/bibliography"/>
   </ds:schemaRefs>

</xml_diff>